<commit_message>
small changes to blurAnalysis
</commit_message>
<xml_diff>
--- a/BlurAnalysis.docx
+++ b/BlurAnalysis.docx
@@ -1,6 +1,6 @@
 
 <file path=word/document.xml><?xml version="1.0" encoding="utf-8"?>
-<w:document xmlns:ve="http://schemas.openxmlformats.org/markup-compatibility/2006" xmlns:o="urn:schemas-microsoft-com:office:office" xmlns:r="http://schemas.openxmlformats.org/officeDocument/2006/relationships" xmlns:m="http://schemas.openxmlformats.org/officeDocument/2006/math" xmlns:v="urn:schemas-microsoft-com:vml" xmlns:wp="http://schemas.openxmlformats.org/drawingml/2006/wordprocessingDrawing" xmlns:w10="urn:schemas-microsoft-com:office:word" xmlns:w="http://schemas.openxmlformats.org/wordprocessingml/2006/main" xmlns:wne="http://schemas.microsoft.com/office/word/2006/wordml">
+<w:document xmlns:wpc="http://schemas.microsoft.com/office/word/2010/wordprocessingCanvas" xmlns:mo="http://schemas.microsoft.com/office/mac/office/2008/main" xmlns:mc="http://schemas.openxmlformats.org/markup-compatibility/2006" xmlns:mv="urn:schemas-microsoft-com:mac:vml" xmlns:o="urn:schemas-microsoft-com:office:office" xmlns:r="http://schemas.openxmlformats.org/officeDocument/2006/relationships" xmlns:m="http://schemas.openxmlformats.org/officeDocument/2006/math" xmlns:v="urn:schemas-microsoft-com:vml" xmlns:wp14="http://schemas.microsoft.com/office/word/2010/wordprocessingDrawing" xmlns:wp="http://schemas.openxmlformats.org/drawingml/2006/wordprocessingDrawing" xmlns:w10="urn:schemas-microsoft-com:office:word" xmlns:w="http://schemas.openxmlformats.org/wordprocessingml/2006/main" xmlns:w14="http://schemas.microsoft.com/office/word/2010/wordml" xmlns:wpg="http://schemas.microsoft.com/office/word/2010/wordprocessingGroup" xmlns:wpi="http://schemas.microsoft.com/office/word/2010/wordprocessingInk" xmlns:wne="http://schemas.microsoft.com/office/word/2006/wordml" xmlns:wps="http://schemas.microsoft.com/office/word/2010/wordprocessingShape" mc:Ignorable="w14 wp14">
   <w:body>
     <w:p>
       <w:pPr>
@@ -91,10 +91,24 @@
         <w:t xml:space="preserve"> </w:t>
       </w:r>
       <w:r>
-        <w:t xml:space="preserve">the nature of its algorithm requires that, for each pixel, an area of surrounding pixels is analyzed.  </w:t>
-      </w:r>
-      <w:r>
-        <w:t>The size of this area is decided by the user, and every increase in this size causes a significantly longer run-time.</w:t>
+        <w:t xml:space="preserve">the nature of its algorithm requires that, for each pixel, an area of surrounding pixels </w:t>
+      </w:r>
+      <w:proofErr w:type="gramStart"/>
+      <w:r>
+        <w:t>is</w:t>
+      </w:r>
+      <w:proofErr w:type="gramEnd"/>
+      <w:r>
+        <w:t xml:space="preserve"> analyzed.  </w:t>
+      </w:r>
+      <w:r>
+        <w:t xml:space="preserve">The </w:t>
+      </w:r>
+      <w:r>
+        <w:t>user decides the size of this area</w:t>
+      </w:r>
+      <w:r>
+        <w:t>, and every increase in this size causes a significantly longer run-time.</w:t>
       </w:r>
     </w:p>
     <w:p>
@@ -111,20 +125,54 @@
         <w:t xml:space="preserve">  </w:t>
       </w:r>
       <w:r>
-        <w:t>Blur is a function in the Picture package that allows the client to blur the picture.  Essentially, it averages the red, green, blue, and alpha values of an area of pixels surrounding the selected pixel, and sets that pixel to those average RGBA values.</w:t>
+        <w:t xml:space="preserve">Blur is a function in the Picture package that allows the client to </w:t>
+      </w:r>
+      <w:r>
+        <w:t xml:space="preserve">apply a </w:t>
+      </w:r>
+      <w:r>
+        <w:t>blur</w:t>
+      </w:r>
+      <w:r>
+        <w:t xml:space="preserve"> effect to</w:t>
       </w:r>
       <w:r>
         <w:t xml:space="preserve"> </w:t>
       </w:r>
       <w:r>
-        <w:t>A method called averagePatch</w:t>
-      </w:r>
+        <w:t>a</w:t>
+      </w:r>
+      <w:r>
+        <w:t xml:space="preserve"> </w:t>
+      </w:r>
+      <w:r>
+        <w:t xml:space="preserve">bitmap </w:t>
+      </w:r>
+      <w:r>
+        <w:t>picture.  Essentially, it averages the red, green, blue, and alpha values of an area of pixels surrounding the selected pixel, and sets that pixel to those average RGBA values.</w:t>
+      </w:r>
+      <w:r>
+        <w:t xml:space="preserve"> </w:t>
+      </w:r>
+      <w:r>
+        <w:t xml:space="preserve">A method called </w:t>
+      </w:r>
+      <w:proofErr w:type="spellStart"/>
+      <w:r>
+        <w:t>averagePatch</w:t>
+      </w:r>
+      <w:proofErr w:type="spellEnd"/>
       <w:r>
         <w:t xml:space="preserve"> d</w:t>
       </w:r>
       <w:r>
-        <w:t>oes this.  We use averagePatch</w:t>
-      </w:r>
+        <w:t xml:space="preserve">oes this.  We use </w:t>
+      </w:r>
+      <w:proofErr w:type="spellStart"/>
+      <w:r>
+        <w:t>averagePatch</w:t>
+      </w:r>
+      <w:proofErr w:type="spellEnd"/>
       <w:r>
         <w:t xml:space="preserve"> for </w:t>
       </w:r>
@@ -167,7 +215,35 @@
     </w:p>
     <w:p>
       <w:r>
-        <w:t xml:space="preserve">The run-time of blur tends to be relatively long because it must check each pixel of the area, which is (2n+1)x(2n+1) pixels large, and must do this for each pixel in the picture.  Therefore, the number of pixels to analyze would be </w:t>
+        <w:t>The run-time of blur tends to be relatively long because it must check each pixel of the area, which is (2n+</w:t>
+      </w:r>
+      <w:proofErr w:type="gramStart"/>
+      <w:r>
+        <w:t>1)x</w:t>
+      </w:r>
+      <w:proofErr w:type="gramEnd"/>
+      <w:r>
+        <w:t>(2n+1) pixels large,</w:t>
+      </w:r>
+      <w:r>
+        <w:t xml:space="preserve"> where n is the threshold or range chosen by the user.</w:t>
+      </w:r>
+      <w:r>
+        <w:t xml:space="preserve"> </w:t>
+      </w:r>
+      <w:r>
+        <w:t>This long iteration is done to each pixel in the picture</w:t>
+      </w:r>
+      <w:proofErr w:type="gramStart"/>
+      <w:r>
+        <w:t>,  t</w:t>
+      </w:r>
+      <w:r>
+        <w:t>herefore</w:t>
+      </w:r>
+      <w:proofErr w:type="gramEnd"/>
+      <w:r>
+        <w:t xml:space="preserve">, the number of pixels to analyze would be </w:t>
       </w:r>
       <w:r>
         <w:rPr>
@@ -192,10 +268,15 @@
         <w:t>.  This means that as the threshold n</w:t>
       </w:r>
       <w:r>
-        <w:t xml:space="preserve"> increases, the run-time would increase quadratically</w:t>
-      </w:r>
-      <w:r>
-        <w:t>, which is very fast</w:t>
+        <w:t xml:space="preserve"> increases, the run-time would increase </w:t>
+      </w:r>
+      <w:proofErr w:type="spellStart"/>
+      <w:r>
+        <w:t>quadratically</w:t>
+      </w:r>
+      <w:proofErr w:type="spellEnd"/>
+      <w:r>
+        <w:t>, which is very slow</w:t>
       </w:r>
       <w:r>
         <w:t xml:space="preserve">.  </w:t>
@@ -320,9 +401,10 @@
       <w:r>
         <w:rPr>
           <w:noProof/>
+          <w:lang w:eastAsia="en-US"/>
         </w:rPr>
         <w:drawing>
-          <wp:anchor distT="0" distB="0" distL="114300" distR="114300" simplePos="0" relativeHeight="251658240" behindDoc="0" locked="0" layoutInCell="1" allowOverlap="1">
+          <wp:anchor distT="0" distB="0" distL="114300" distR="114300" simplePos="0" relativeHeight="251658240" behindDoc="0" locked="0" layoutInCell="1" allowOverlap="1" wp14:anchorId="33C5460D" wp14:editId="321D3B76">
             <wp:simplePos x="0" y="0"/>
             <wp:positionH relativeFrom="column">
               <wp:posOffset>1824355</wp:posOffset>
@@ -337,7 +419,7 @@
             <wp:cNvGraphicFramePr/>
             <a:graphic xmlns:a="http://schemas.openxmlformats.org/drawingml/2006/main">
               <a:graphicData uri="http://schemas.openxmlformats.org/drawingml/2006/chart">
-                <c:chart xmlns:c="http://schemas.openxmlformats.org/drawingml/2006/chart" xmlns:r="http://schemas.openxmlformats.org/officeDocument/2006/relationships" r:id="rId6"/>
+                <c:chart xmlns:c="http://schemas.openxmlformats.org/drawingml/2006/chart" xmlns:r="http://schemas.openxmlformats.org/officeDocument/2006/relationships" r:id="rId7"/>
               </a:graphicData>
             </a:graphic>
           </wp:anchor>
@@ -418,7 +500,23 @@
         <w:t xml:space="preserve">In the following graph, </w:t>
       </w:r>
       <w:r>
-        <w:t xml:space="preserve">one can see that the quadratic trendline fits the data very well.  This means that the run-time does indeed increase quadratically as the threshold increases.  </w:t>
+        <w:t xml:space="preserve">one can see that the quadratic </w:t>
+      </w:r>
+      <w:proofErr w:type="spellStart"/>
+      <w:r>
+        <w:t>trendline</w:t>
+      </w:r>
+      <w:proofErr w:type="spellEnd"/>
+      <w:r>
+        <w:t xml:space="preserve"> fits the data very well.  This means that the run-time does indeed increase </w:t>
+      </w:r>
+      <w:proofErr w:type="spellStart"/>
+      <w:r>
+        <w:t>quadratically</w:t>
+      </w:r>
+      <w:proofErr w:type="spellEnd"/>
+      <w:r>
+        <w:t xml:space="preserve"> as the threshold increases.  </w:t>
       </w:r>
       <w:r>
         <w:rPr>
@@ -436,16 +534,18 @@
       <w:r>
         <w:rPr>
           <w:b/>
+          <w:noProof/>
+          <w:lang w:eastAsia="en-US"/>
         </w:rPr>
         <w:drawing>
-          <wp:inline distT="0" distB="0" distL="0" distR="0">
+          <wp:inline distT="0" distB="0" distL="0" distR="0" wp14:anchorId="267EF66F" wp14:editId="6FC0CE9F">
             <wp:extent cx="5475034" cy="2927617"/>
             <wp:effectExtent l="19050" t="0" r="11366" b="6083"/>
             <wp:docPr id="2" name="Chart 2"/>
             <wp:cNvGraphicFramePr/>
             <a:graphic xmlns:a="http://schemas.openxmlformats.org/drawingml/2006/main">
               <a:graphicData uri="http://schemas.openxmlformats.org/drawingml/2006/chart">
-                <c:chart xmlns:c="http://schemas.openxmlformats.org/drawingml/2006/chart" xmlns:r="http://schemas.openxmlformats.org/officeDocument/2006/relationships" r:id="rId7"/>
+                <c:chart xmlns:c="http://schemas.openxmlformats.org/drawingml/2006/chart" xmlns:r="http://schemas.openxmlformats.org/officeDocument/2006/relationships" r:id="rId8"/>
               </a:graphicData>
             </a:graphic>
           </wp:inline>
@@ -479,7 +579,11 @@
         <w:t xml:space="preserve">total </w:t>
       </w:r>
       <w:r>
-        <w:t>number of pixels “blur” must check is modeled by this equation: (2*threshold + 1)</w:t>
+        <w:t xml:space="preserve">number of pixels “blur” must check is modeled by this equation: (2*threshold + </w:t>
+      </w:r>
+      <w:proofErr w:type="gramStart"/>
+      <w:r>
+        <w:t>1)</w:t>
       </w:r>
       <w:r>
         <w:rPr>
@@ -487,6 +591,7 @@
         </w:rPr>
         <w:t>2</w:t>
       </w:r>
+      <w:proofErr w:type="gramEnd"/>
       <w:r>
         <w:rPr>
           <w:vertAlign w:val="superscript"/>
@@ -551,10 +656,13 @@
         </w:rPr>
       </w:pPr>
     </w:p>
-    <w:p/>
+    <w:p>
+      <w:bookmarkStart w:id="0" w:name="_GoBack"/>
+      <w:bookmarkEnd w:id="0"/>
+    </w:p>
     <w:p/>
     <w:sectPr>
-      <w:headerReference w:type="default" r:id="rId8"/>
+      <w:headerReference w:type="default" r:id="rId9"/>
       <w:pgSz w:w="12240" w:h="15840"/>
       <w:pgMar w:top="1440" w:right="1440" w:bottom="1440" w:left="1440" w:header="720" w:footer="720" w:gutter="0"/>
       <w:cols w:space="720"/>
@@ -565,7 +673,7 @@
 </file>
 
 <file path=word/endnotes.xml><?xml version="1.0" encoding="utf-8"?>
-<w:endnotes xmlns:ve="http://schemas.openxmlformats.org/markup-compatibility/2006" xmlns:o="urn:schemas-microsoft-com:office:office" xmlns:r="http://schemas.openxmlformats.org/officeDocument/2006/relationships" xmlns:m="http://schemas.openxmlformats.org/officeDocument/2006/math" xmlns:v="urn:schemas-microsoft-com:vml" xmlns:wp="http://schemas.openxmlformats.org/drawingml/2006/wordprocessingDrawing" xmlns:w10="urn:schemas-microsoft-com:office:word" xmlns:w="http://schemas.openxmlformats.org/wordprocessingml/2006/main" xmlns:wne="http://schemas.microsoft.com/office/word/2006/wordml">
+<w:endnotes xmlns:wpc="http://schemas.microsoft.com/office/word/2010/wordprocessingCanvas" xmlns:mo="http://schemas.microsoft.com/office/mac/office/2008/main" xmlns:mc="http://schemas.openxmlformats.org/markup-compatibility/2006" xmlns:mv="urn:schemas-microsoft-com:mac:vml" xmlns:o="urn:schemas-microsoft-com:office:office" xmlns:r="http://schemas.openxmlformats.org/officeDocument/2006/relationships" xmlns:m="http://schemas.openxmlformats.org/officeDocument/2006/math" xmlns:v="urn:schemas-microsoft-com:vml" xmlns:wp14="http://schemas.microsoft.com/office/word/2010/wordprocessingDrawing" xmlns:wp="http://schemas.openxmlformats.org/drawingml/2006/wordprocessingDrawing" xmlns:w10="urn:schemas-microsoft-com:office:word" xmlns:w="http://schemas.openxmlformats.org/wordprocessingml/2006/main" xmlns:w14="http://schemas.microsoft.com/office/word/2010/wordml" xmlns:wpg="http://schemas.microsoft.com/office/word/2010/wordprocessingGroup" xmlns:wpi="http://schemas.microsoft.com/office/word/2010/wordprocessingInk" xmlns:wne="http://schemas.microsoft.com/office/word/2006/wordml" xmlns:wps="http://schemas.microsoft.com/office/word/2010/wordprocessingShape" mc:Ignorable="w14 wp14">
   <w:endnote w:type="separator" w:id="-1">
     <w:p>
       <w:pPr>
@@ -590,7 +698,7 @@
 </file>
 
 <file path=word/footnotes.xml><?xml version="1.0" encoding="utf-8"?>
-<w:footnotes xmlns:ve="http://schemas.openxmlformats.org/markup-compatibility/2006" xmlns:o="urn:schemas-microsoft-com:office:office" xmlns:r="http://schemas.openxmlformats.org/officeDocument/2006/relationships" xmlns:m="http://schemas.openxmlformats.org/officeDocument/2006/math" xmlns:v="urn:schemas-microsoft-com:vml" xmlns:wp="http://schemas.openxmlformats.org/drawingml/2006/wordprocessingDrawing" xmlns:w10="urn:schemas-microsoft-com:office:word" xmlns:w="http://schemas.openxmlformats.org/wordprocessingml/2006/main" xmlns:wne="http://schemas.microsoft.com/office/word/2006/wordml">
+<w:footnotes xmlns:wpc="http://schemas.microsoft.com/office/word/2010/wordprocessingCanvas" xmlns:mo="http://schemas.microsoft.com/office/mac/office/2008/main" xmlns:mc="http://schemas.openxmlformats.org/markup-compatibility/2006" xmlns:mv="urn:schemas-microsoft-com:mac:vml" xmlns:o="urn:schemas-microsoft-com:office:office" xmlns:r="http://schemas.openxmlformats.org/officeDocument/2006/relationships" xmlns:m="http://schemas.openxmlformats.org/officeDocument/2006/math" xmlns:v="urn:schemas-microsoft-com:vml" xmlns:wp14="http://schemas.microsoft.com/office/word/2010/wordprocessingDrawing" xmlns:wp="http://schemas.openxmlformats.org/drawingml/2006/wordprocessingDrawing" xmlns:w10="urn:schemas-microsoft-com:office:word" xmlns:w="http://schemas.openxmlformats.org/wordprocessingml/2006/main" xmlns:w14="http://schemas.microsoft.com/office/word/2010/wordml" xmlns:wpg="http://schemas.microsoft.com/office/word/2010/wordprocessingGroup" xmlns:wpi="http://schemas.microsoft.com/office/word/2010/wordprocessingInk" xmlns:wne="http://schemas.microsoft.com/office/word/2006/wordml" xmlns:wps="http://schemas.microsoft.com/office/word/2010/wordprocessingShape" mc:Ignorable="w14 wp14">
   <w:footnote w:type="separator" w:id="-1">
     <w:p>
       <w:pPr>
@@ -615,7 +723,7 @@
 </file>
 
 <file path=word/header1.xml><?xml version="1.0" encoding="utf-8"?>
-<w:hdr xmlns:ve="http://schemas.openxmlformats.org/markup-compatibility/2006" xmlns:o="urn:schemas-microsoft-com:office:office" xmlns:r="http://schemas.openxmlformats.org/officeDocument/2006/relationships" xmlns:m="http://schemas.openxmlformats.org/officeDocument/2006/math" xmlns:v="urn:schemas-microsoft-com:vml" xmlns:wp="http://schemas.openxmlformats.org/drawingml/2006/wordprocessingDrawing" xmlns:w10="urn:schemas-microsoft-com:office:word" xmlns:w="http://schemas.openxmlformats.org/wordprocessingml/2006/main" xmlns:wne="http://schemas.microsoft.com/office/word/2006/wordml">
+<w:hdr xmlns:wpc="http://schemas.microsoft.com/office/word/2010/wordprocessingCanvas" xmlns:mo="http://schemas.microsoft.com/office/mac/office/2008/main" xmlns:mc="http://schemas.openxmlformats.org/markup-compatibility/2006" xmlns:mv="urn:schemas-microsoft-com:mac:vml" xmlns:o="urn:schemas-microsoft-com:office:office" xmlns:r="http://schemas.openxmlformats.org/officeDocument/2006/relationships" xmlns:m="http://schemas.openxmlformats.org/officeDocument/2006/math" xmlns:v="urn:schemas-microsoft-com:vml" xmlns:wp14="http://schemas.microsoft.com/office/word/2010/wordprocessingDrawing" xmlns:wp="http://schemas.openxmlformats.org/drawingml/2006/wordprocessingDrawing" xmlns:w10="urn:schemas-microsoft-com:office:word" xmlns:w="http://schemas.openxmlformats.org/wordprocessingml/2006/main" xmlns:w14="http://schemas.microsoft.com/office/word/2010/wordml" xmlns:wpg="http://schemas.microsoft.com/office/word/2010/wordprocessingGroup" xmlns:wpi="http://schemas.microsoft.com/office/word/2010/wordprocessingInk" xmlns:wne="http://schemas.microsoft.com/office/word/2006/wordml" xmlns:wps="http://schemas.microsoft.com/office/word/2010/wordprocessingShape" mc:Ignorable="w14 wp14">
   <w:p>
     <w:pPr>
       <w:pStyle w:val="Header"/>
@@ -642,7 +750,7 @@
 </file>
 
 <file path=word/styles.xml><?xml version="1.0" encoding="utf-8"?>
-<w:styles xmlns:r="http://schemas.openxmlformats.org/officeDocument/2006/relationships" xmlns:w="http://schemas.openxmlformats.org/wordprocessingml/2006/main">
+<w:styles xmlns:mc="http://schemas.openxmlformats.org/markup-compatibility/2006" xmlns:r="http://schemas.openxmlformats.org/officeDocument/2006/relationships" xmlns:w="http://schemas.openxmlformats.org/wordprocessingml/2006/main" xmlns:w14="http://schemas.microsoft.com/office/word/2010/wordml" mc:Ignorable="w14">
   <w:docDefaults>
     <w:rPrDefault>
       <w:rPr>
@@ -658,7 +766,7 @@
       </w:pPr>
     </w:pPrDefault>
   </w:docDefaults>
-  <w:latentStyles w:defLockedState="0" w:defUIPriority="99" w:defSemiHidden="1" w:defUnhideWhenUsed="1" w:defQFormat="0" w:count="267">
+  <w:latentStyles w:defLockedState="0" w:defUIPriority="99" w:defSemiHidden="1" w:defUnhideWhenUsed="1" w:defQFormat="0" w:count="276">
     <w:lsdException w:name="Normal" w:semiHidden="0" w:uiPriority="0" w:unhideWhenUsed="0" w:qFormat="1"/>
     <w:lsdException w:name="heading 1" w:semiHidden="0" w:uiPriority="9" w:unhideWhenUsed="0" w:qFormat="1"/>
     <w:lsdException w:name="heading 2" w:uiPriority="9" w:qFormat="1"/>
@@ -813,7 +921,6 @@
     <w:uiPriority w:val="99"/>
     <w:semiHidden/>
     <w:unhideWhenUsed/>
-    <w:qFormat/>
     <w:tblPr>
       <w:tblInd w:w="0" w:type="dxa"/>
       <w:tblCellMar>
@@ -909,10 +1016,205 @@
 </w:styles>
 </file>
 
+<file path=word/stylesWithEffects.xml><?xml version="1.0" encoding="utf-8"?>
+<w:styles xmlns:wpc="http://schemas.microsoft.com/office/word/2010/wordprocessingCanvas" xmlns:mo="http://schemas.microsoft.com/office/mac/office/2008/main" xmlns:mc="http://schemas.openxmlformats.org/markup-compatibility/2006" xmlns:mv="urn:schemas-microsoft-com:mac:vml" xmlns:o="urn:schemas-microsoft-com:office:office" xmlns:r="http://schemas.openxmlformats.org/officeDocument/2006/relationships" xmlns:m="http://schemas.openxmlformats.org/officeDocument/2006/math" xmlns:v="urn:schemas-microsoft-com:vml" xmlns:wp14="http://schemas.microsoft.com/office/word/2010/wordprocessingDrawing" xmlns:wp="http://schemas.openxmlformats.org/drawingml/2006/wordprocessingDrawing" xmlns:w10="urn:schemas-microsoft-com:office:word" xmlns:w="http://schemas.openxmlformats.org/wordprocessingml/2006/main" xmlns:w14="http://schemas.microsoft.com/office/word/2010/wordml" xmlns:wpg="http://schemas.microsoft.com/office/word/2010/wordprocessingGroup" xmlns:wpi="http://schemas.microsoft.com/office/word/2010/wordprocessingInk" xmlns:wne="http://schemas.microsoft.com/office/word/2006/wordml" xmlns:wps="http://schemas.microsoft.com/office/word/2010/wordprocessingShape" mc:Ignorable="w14 wp14">
+  <w:docDefaults>
+    <w:rPrDefault>
+      <w:rPr>
+        <w:rFonts w:asciiTheme="minorHAnsi" w:eastAsiaTheme="minorEastAsia" w:hAnsiTheme="minorHAnsi" w:cstheme="minorBidi"/>
+        <w:sz w:val="24"/>
+        <w:szCs w:val="24"/>
+        <w:lang w:val="en-US" w:eastAsia="ja-JP" w:bidi="ar-SA"/>
+      </w:rPr>
+    </w:rPrDefault>
+    <w:pPrDefault/>
+  </w:docDefaults>
+  <w:latentStyles w:defLockedState="0" w:defUIPriority="99" w:defSemiHidden="1" w:defUnhideWhenUsed="1" w:defQFormat="0" w:count="276">
+    <w:lsdException w:name="Normal" w:semiHidden="0" w:uiPriority="0" w:unhideWhenUsed="0" w:qFormat="1"/>
+    <w:lsdException w:name="heading 1" w:semiHidden="0" w:uiPriority="9" w:unhideWhenUsed="0" w:qFormat="1"/>
+    <w:lsdException w:name="heading 2" w:uiPriority="9" w:qFormat="1"/>
+    <w:lsdException w:name="heading 3" w:uiPriority="9" w:qFormat="1"/>
+    <w:lsdException w:name="heading 4" w:uiPriority="9" w:qFormat="1"/>
+    <w:lsdException w:name="heading 5" w:uiPriority="9" w:qFormat="1"/>
+    <w:lsdException w:name="heading 6" w:uiPriority="9" w:qFormat="1"/>
+    <w:lsdException w:name="heading 7" w:uiPriority="9" w:qFormat="1"/>
+    <w:lsdException w:name="heading 8" w:uiPriority="9" w:qFormat="1"/>
+    <w:lsdException w:name="heading 9" w:uiPriority="9" w:qFormat="1"/>
+    <w:lsdException w:name="toc 1" w:uiPriority="39"/>
+    <w:lsdException w:name="toc 2" w:uiPriority="39"/>
+    <w:lsdException w:name="toc 3" w:uiPriority="39"/>
+    <w:lsdException w:name="toc 4" w:uiPriority="39"/>
+    <w:lsdException w:name="toc 5" w:uiPriority="39"/>
+    <w:lsdException w:name="toc 6" w:uiPriority="39"/>
+    <w:lsdException w:name="toc 7" w:uiPriority="39"/>
+    <w:lsdException w:name="toc 8" w:uiPriority="39"/>
+    <w:lsdException w:name="toc 9" w:uiPriority="39"/>
+    <w:lsdException w:name="caption" w:uiPriority="35" w:qFormat="1"/>
+    <w:lsdException w:name="Title" w:semiHidden="0" w:uiPriority="10" w:unhideWhenUsed="0" w:qFormat="1"/>
+    <w:lsdException w:name="Default Paragraph Font" w:uiPriority="1"/>
+    <w:lsdException w:name="Subtitle" w:semiHidden="0" w:uiPriority="11" w:unhideWhenUsed="0" w:qFormat="1"/>
+    <w:lsdException w:name="Strong" w:semiHidden="0" w:uiPriority="22" w:unhideWhenUsed="0" w:qFormat="1"/>
+    <w:lsdException w:name="Emphasis" w:semiHidden="0" w:uiPriority="20" w:unhideWhenUsed="0" w:qFormat="1"/>
+    <w:lsdException w:name="Table Grid" w:semiHidden="0" w:uiPriority="59" w:unhideWhenUsed="0"/>
+    <w:lsdException w:name="Placeholder Text" w:unhideWhenUsed="0"/>
+    <w:lsdException w:name="No Spacing" w:semiHidden="0" w:uiPriority="1" w:unhideWhenUsed="0" w:qFormat="1"/>
+    <w:lsdException w:name="Light Shading" w:semiHidden="0" w:uiPriority="60" w:unhideWhenUsed="0"/>
+    <w:lsdException w:name="Light List" w:semiHidden="0" w:uiPriority="61" w:unhideWhenUsed="0"/>
+    <w:lsdException w:name="Light Grid" w:semiHidden="0" w:uiPriority="62" w:unhideWhenUsed="0"/>
+    <w:lsdException w:name="Medium Shading 1" w:semiHidden="0" w:uiPriority="63" w:unhideWhenUsed="0"/>
+    <w:lsdException w:name="Medium Shading 2" w:semiHidden="0" w:uiPriority="64" w:unhideWhenUsed="0"/>
+    <w:lsdException w:name="Medium List 1" w:semiHidden="0" w:uiPriority="65" w:unhideWhenUsed="0"/>
+    <w:lsdException w:name="Medium List 2" w:semiHidden="0" w:uiPriority="66" w:unhideWhenUsed="0"/>
+    <w:lsdException w:name="Medium Grid 1" w:semiHidden="0" w:uiPriority="67" w:unhideWhenUsed="0"/>
+    <w:lsdException w:name="Medium Grid 2" w:semiHidden="0" w:uiPriority="68" w:unhideWhenUsed="0"/>
+    <w:lsdException w:name="Medium Grid 3" w:semiHidden="0" w:uiPriority="69" w:unhideWhenUsed="0"/>
+    <w:lsdException w:name="Dark List" w:semiHidden="0" w:uiPriority="70" w:unhideWhenUsed="0"/>
+    <w:lsdException w:name="Colorful Shading" w:semiHidden="0" w:uiPriority="71" w:unhideWhenUsed="0"/>
+    <w:lsdException w:name="Colorful List" w:semiHidden="0" w:uiPriority="72" w:unhideWhenUsed="0"/>
+    <w:lsdException w:name="Colorful Grid" w:semiHidden="0" w:uiPriority="73" w:unhideWhenUsed="0"/>
+    <w:lsdException w:name="Light Shading Accent 1" w:semiHidden="0" w:uiPriority="60" w:unhideWhenUsed="0"/>
+    <w:lsdException w:name="Light List Accent 1" w:semiHidden="0" w:uiPriority="61" w:unhideWhenUsed="0"/>
+    <w:lsdException w:name="Light Grid Accent 1" w:semiHidden="0" w:uiPriority="62" w:unhideWhenUsed="0"/>
+    <w:lsdException w:name="Medium Shading 1 Accent 1" w:semiHidden="0" w:uiPriority="63" w:unhideWhenUsed="0"/>
+    <w:lsdException w:name="Medium Shading 2 Accent 1" w:semiHidden="0" w:uiPriority="64" w:unhideWhenUsed="0"/>
+    <w:lsdException w:name="Medium List 1 Accent 1" w:semiHidden="0" w:uiPriority="65" w:unhideWhenUsed="0"/>
+    <w:lsdException w:name="Revision" w:unhideWhenUsed="0"/>
+    <w:lsdException w:name="List Paragraph" w:semiHidden="0" w:uiPriority="34" w:unhideWhenUsed="0" w:qFormat="1"/>
+    <w:lsdException w:name="Quote" w:semiHidden="0" w:uiPriority="29" w:unhideWhenUsed="0" w:qFormat="1"/>
+    <w:lsdException w:name="Intense Quote" w:semiHidden="0" w:uiPriority="30" w:unhideWhenUsed="0" w:qFormat="1"/>
+    <w:lsdException w:name="Medium List 2 Accent 1" w:semiHidden="0" w:uiPriority="66" w:unhideWhenUsed="0"/>
+    <w:lsdException w:name="Medium Grid 1 Accent 1" w:semiHidden="0" w:uiPriority="67" w:unhideWhenUsed="0"/>
+    <w:lsdException w:name="Medium Grid 2 Accent 1" w:semiHidden="0" w:uiPriority="68" w:unhideWhenUsed="0"/>
+    <w:lsdException w:name="Medium Grid 3 Accent 1" w:semiHidden="0" w:uiPriority="69" w:unhideWhenUsed="0"/>
+    <w:lsdException w:name="Dark List Accent 1" w:semiHidden="0" w:uiPriority="70" w:unhideWhenUsed="0"/>
+    <w:lsdException w:name="Colorful Shading Accent 1" w:semiHidden="0" w:uiPriority="71" w:unhideWhenUsed="0"/>
+    <w:lsdException w:name="Colorful List Accent 1" w:semiHidden="0" w:uiPriority="72" w:unhideWhenUsed="0"/>
+    <w:lsdException w:name="Colorful Grid Accent 1" w:semiHidden="0" w:uiPriority="73" w:unhideWhenUsed="0"/>
+    <w:lsdException w:name="Light Shading Accent 2" w:semiHidden="0" w:uiPriority="60" w:unhideWhenUsed="0"/>
+    <w:lsdException w:name="Light List Accent 2" w:semiHidden="0" w:uiPriority="61" w:unhideWhenUsed="0"/>
+    <w:lsdException w:name="Light Grid Accent 2" w:semiHidden="0" w:uiPriority="62" w:unhideWhenUsed="0"/>
+    <w:lsdException w:name="Medium Shading 1 Accent 2" w:semiHidden="0" w:uiPriority="63" w:unhideWhenUsed="0"/>
+    <w:lsdException w:name="Medium Shading 2 Accent 2" w:semiHidden="0" w:uiPriority="64" w:unhideWhenUsed="0"/>
+    <w:lsdException w:name="Medium List 1 Accent 2" w:semiHidden="0" w:uiPriority="65" w:unhideWhenUsed="0"/>
+    <w:lsdException w:name="Medium List 2 Accent 2" w:semiHidden="0" w:uiPriority="66" w:unhideWhenUsed="0"/>
+    <w:lsdException w:name="Medium Grid 1 Accent 2" w:semiHidden="0" w:uiPriority="67" w:unhideWhenUsed="0"/>
+    <w:lsdException w:name="Medium Grid 2 Accent 2" w:semiHidden="0" w:uiPriority="68" w:unhideWhenUsed="0"/>
+    <w:lsdException w:name="Medium Grid 3 Accent 2" w:semiHidden="0" w:uiPriority="69" w:unhideWhenUsed="0"/>
+    <w:lsdException w:name="Dark List Accent 2" w:semiHidden="0" w:uiPriority="70" w:unhideWhenUsed="0"/>
+    <w:lsdException w:name="Colorful Shading Accent 2" w:semiHidden="0" w:uiPriority="71" w:unhideWhenUsed="0"/>
+    <w:lsdException w:name="Colorful List Accent 2" w:semiHidden="0" w:uiPriority="72" w:unhideWhenUsed="0"/>
+    <w:lsdException w:name="Colorful Grid Accent 2" w:semiHidden="0" w:uiPriority="73" w:unhideWhenUsed="0"/>
+    <w:lsdException w:name="Light Shading Accent 3" w:semiHidden="0" w:uiPriority="60" w:unhideWhenUsed="0"/>
+    <w:lsdException w:name="Light List Accent 3" w:semiHidden="0" w:uiPriority="61" w:unhideWhenUsed="0"/>
+    <w:lsdException w:name="Light Grid Accent 3" w:semiHidden="0" w:uiPriority="62" w:unhideWhenUsed="0"/>
+    <w:lsdException w:name="Medium Shading 1 Accent 3" w:semiHidden="0" w:uiPriority="63" w:unhideWhenUsed="0"/>
+    <w:lsdException w:name="Medium Shading 2 Accent 3" w:semiHidden="0" w:uiPriority="64" w:unhideWhenUsed="0"/>
+    <w:lsdException w:name="Medium List 1 Accent 3" w:semiHidden="0" w:uiPriority="65" w:unhideWhenUsed="0"/>
+    <w:lsdException w:name="Medium List 2 Accent 3" w:semiHidden="0" w:uiPriority="66" w:unhideWhenUsed="0"/>
+    <w:lsdException w:name="Medium Grid 1 Accent 3" w:semiHidden="0" w:uiPriority="67" w:unhideWhenUsed="0"/>
+    <w:lsdException w:name="Medium Grid 2 Accent 3" w:semiHidden="0" w:uiPriority="68" w:unhideWhenUsed="0"/>
+    <w:lsdException w:name="Medium Grid 3 Accent 3" w:semiHidden="0" w:uiPriority="69" w:unhideWhenUsed="0"/>
+    <w:lsdException w:name="Dark List Accent 3" w:semiHidden="0" w:uiPriority="70" w:unhideWhenUsed="0"/>
+    <w:lsdException w:name="Colorful Shading Accent 3" w:semiHidden="0" w:uiPriority="71" w:unhideWhenUsed="0"/>
+    <w:lsdException w:name="Colorful List Accent 3" w:semiHidden="0" w:uiPriority="72" w:unhideWhenUsed="0"/>
+    <w:lsdException w:name="Colorful Grid Accent 3" w:semiHidden="0" w:uiPriority="73" w:unhideWhenUsed="0"/>
+    <w:lsdException w:name="Light Shading Accent 4" w:semiHidden="0" w:uiPriority="60" w:unhideWhenUsed="0"/>
+    <w:lsdException w:name="Light List Accent 4" w:semiHidden="0" w:uiPriority="61" w:unhideWhenUsed="0"/>
+    <w:lsdException w:name="Light Grid Accent 4" w:semiHidden="0" w:uiPriority="62" w:unhideWhenUsed="0"/>
+    <w:lsdException w:name="Medium Shading 1 Accent 4" w:semiHidden="0" w:uiPriority="63" w:unhideWhenUsed="0"/>
+    <w:lsdException w:name="Medium Shading 2 Accent 4" w:semiHidden="0" w:uiPriority="64" w:unhideWhenUsed="0"/>
+    <w:lsdException w:name="Medium List 1 Accent 4" w:semiHidden="0" w:uiPriority="65" w:unhideWhenUsed="0"/>
+    <w:lsdException w:name="Medium List 2 Accent 4" w:semiHidden="0" w:uiPriority="66" w:unhideWhenUsed="0"/>
+    <w:lsdException w:name="Medium Grid 1 Accent 4" w:semiHidden="0" w:uiPriority="67" w:unhideWhenUsed="0"/>
+    <w:lsdException w:name="Medium Grid 2 Accent 4" w:semiHidden="0" w:uiPriority="68" w:unhideWhenUsed="0"/>
+    <w:lsdException w:name="Medium Grid 3 Accent 4" w:semiHidden="0" w:uiPriority="69" w:unhideWhenUsed="0"/>
+    <w:lsdException w:name="Dark List Accent 4" w:semiHidden="0" w:uiPriority="70" w:unhideWhenUsed="0"/>
+    <w:lsdException w:name="Colorful Shading Accent 4" w:semiHidden="0" w:uiPriority="71" w:unhideWhenUsed="0"/>
+    <w:lsdException w:name="Colorful List Accent 4" w:semiHidden="0" w:uiPriority="72" w:unhideWhenUsed="0"/>
+    <w:lsdException w:name="Colorful Grid Accent 4" w:semiHidden="0" w:uiPriority="73" w:unhideWhenUsed="0"/>
+    <w:lsdException w:name="Light Shading Accent 5" w:semiHidden="0" w:uiPriority="60" w:unhideWhenUsed="0"/>
+    <w:lsdException w:name="Light List Accent 5" w:semiHidden="0" w:uiPriority="61" w:unhideWhenUsed="0"/>
+    <w:lsdException w:name="Light Grid Accent 5" w:semiHidden="0" w:uiPriority="62" w:unhideWhenUsed="0"/>
+    <w:lsdException w:name="Medium Shading 1 Accent 5" w:semiHidden="0" w:uiPriority="63" w:unhideWhenUsed="0"/>
+    <w:lsdException w:name="Medium Shading 2 Accent 5" w:semiHidden="0" w:uiPriority="64" w:unhideWhenUsed="0"/>
+    <w:lsdException w:name="Medium List 1 Accent 5" w:semiHidden="0" w:uiPriority="65" w:unhideWhenUsed="0"/>
+    <w:lsdException w:name="Medium List 2 Accent 5" w:semiHidden="0" w:uiPriority="66" w:unhideWhenUsed="0"/>
+    <w:lsdException w:name="Medium Grid 1 Accent 5" w:semiHidden="0" w:uiPriority="67" w:unhideWhenUsed="0"/>
+    <w:lsdException w:name="Medium Grid 2 Accent 5" w:semiHidden="0" w:uiPriority="68" w:unhideWhenUsed="0"/>
+    <w:lsdException w:name="Medium Grid 3 Accent 5" w:semiHidden="0" w:uiPriority="69" w:unhideWhenUsed="0"/>
+    <w:lsdException w:name="Dark List Accent 5" w:semiHidden="0" w:uiPriority="70" w:unhideWhenUsed="0"/>
+    <w:lsdException w:name="Colorful Shading Accent 5" w:semiHidden="0" w:uiPriority="71" w:unhideWhenUsed="0"/>
+    <w:lsdException w:name="Colorful List Accent 5" w:semiHidden="0" w:uiPriority="72" w:unhideWhenUsed="0"/>
+    <w:lsdException w:name="Colorful Grid Accent 5" w:semiHidden="0" w:uiPriority="73" w:unhideWhenUsed="0"/>
+    <w:lsdException w:name="Light Shading Accent 6" w:semiHidden="0" w:uiPriority="60" w:unhideWhenUsed="0"/>
+    <w:lsdException w:name="Light List Accent 6" w:semiHidden="0" w:uiPriority="61" w:unhideWhenUsed="0"/>
+    <w:lsdException w:name="Light Grid Accent 6" w:semiHidden="0" w:uiPriority="62" w:unhideWhenUsed="0"/>
+    <w:lsdException w:name="Medium Shading 1 Accent 6" w:semiHidden="0" w:uiPriority="63" w:unhideWhenUsed="0"/>
+    <w:lsdException w:name="Medium Shading 2 Accent 6" w:semiHidden="0" w:uiPriority="64" w:unhideWhenUsed="0"/>
+    <w:lsdException w:name="Medium List 1 Accent 6" w:semiHidden="0" w:uiPriority="65" w:unhideWhenUsed="0"/>
+    <w:lsdException w:name="Medium List 2 Accent 6" w:semiHidden="0" w:uiPriority="66" w:unhideWhenUsed="0"/>
+    <w:lsdException w:name="Medium Grid 1 Accent 6" w:semiHidden="0" w:uiPriority="67" w:unhideWhenUsed="0"/>
+    <w:lsdException w:name="Medium Grid 2 Accent 6" w:semiHidden="0" w:uiPriority="68" w:unhideWhenUsed="0"/>
+    <w:lsdException w:name="Medium Grid 3 Accent 6" w:semiHidden="0" w:uiPriority="69" w:unhideWhenUsed="0"/>
+    <w:lsdException w:name="Dark List Accent 6" w:semiHidden="0" w:uiPriority="70" w:unhideWhenUsed="0"/>
+    <w:lsdException w:name="Colorful Shading Accent 6" w:semiHidden="0" w:uiPriority="71" w:unhideWhenUsed="0"/>
+    <w:lsdException w:name="Colorful List Accent 6" w:semiHidden="0" w:uiPriority="72" w:unhideWhenUsed="0"/>
+    <w:lsdException w:name="Colorful Grid Accent 6" w:semiHidden="0" w:uiPriority="73" w:unhideWhenUsed="0"/>
+    <w:lsdException w:name="Subtle Emphasis" w:semiHidden="0" w:uiPriority="19" w:unhideWhenUsed="0" w:qFormat="1"/>
+    <w:lsdException w:name="Intense Emphasis" w:semiHidden="0" w:uiPriority="21" w:unhideWhenUsed="0" w:qFormat="1"/>
+    <w:lsdException w:name="Subtle Reference" w:semiHidden="0" w:uiPriority="31" w:unhideWhenUsed="0" w:qFormat="1"/>
+    <w:lsdException w:name="Intense Reference" w:semiHidden="0" w:uiPriority="32" w:unhideWhenUsed="0" w:qFormat="1"/>
+    <w:lsdException w:name="Book Title" w:semiHidden="0" w:uiPriority="33" w:unhideWhenUsed="0" w:qFormat="1"/>
+    <w:lsdException w:name="Bibliography" w:uiPriority="37"/>
+    <w:lsdException w:name="TOC Heading" w:uiPriority="39" w:qFormat="1"/>
+  </w:latentStyles>
+  <w:style w:type="paragraph" w:default="1" w:styleId="Normal">
+    <w:name w:val="Normal"/>
+    <w:qFormat/>
+  </w:style>
+  <w:style w:type="character" w:default="1" w:styleId="DefaultParagraphFont">
+    <w:name w:val="Default Paragraph Font"/>
+    <w:uiPriority w:val="1"/>
+    <w:semiHidden/>
+    <w:unhideWhenUsed/>
+  </w:style>
+  <w:style w:type="table" w:default="1" w:styleId="TableNormal">
+    <w:name w:val="Normal Table"/>
+    <w:uiPriority w:val="99"/>
+    <w:semiHidden/>
+    <w:unhideWhenUsed/>
+    <w:tblPr>
+      <w:tblInd w:w="0" w:type="dxa"/>
+      <w:tblCellMar>
+        <w:top w:w="0" w:type="dxa"/>
+        <w:left w:w="108" w:type="dxa"/>
+        <w:bottom w:w="0" w:type="dxa"/>
+        <w:right w:w="108" w:type="dxa"/>
+      </w:tblCellMar>
+    </w:tblPr>
+  </w:style>
+  <w:style w:type="numbering" w:default="1" w:styleId="NoList">
+    <w:name w:val="No List"/>
+    <w:uiPriority w:val="99"/>
+    <w:semiHidden/>
+    <w:unhideWhenUsed/>
+  </w:style>
+</w:styles>
+</file>
+
 <file path=word/charts/chart1.xml><?xml version="1.0" encoding="utf-8"?>
 <c:chartSpace xmlns:c="http://schemas.openxmlformats.org/drawingml/2006/chart" xmlns:a="http://schemas.openxmlformats.org/drawingml/2006/main" xmlns:r="http://schemas.openxmlformats.org/officeDocument/2006/relationships">
-  <c:date1904 val="1"/>
+  <c:date1904 val="0"/>
   <c:lang val="en-US"/>
+  <c:roundedCorners val="0"/>
+  <mc:AlternateContent xmlns:mc="http://schemas.openxmlformats.org/markup-compatibility/2006">
+    <mc:Choice xmlns:c14="http://schemas.microsoft.com/office/drawing/2007/8/2/chart" Requires="c14">
+      <c14:style val="102"/>
+    </mc:Choice>
+    <mc:Fallback>
+      <c:style val="2"/>
+    </mc:Fallback>
+  </mc:AlternateContent>
   <c:chart>
     <c:title>
       <c:tx>
@@ -935,29 +1237,35 @@
           </a:p>
         </c:rich>
       </c:tx>
+      <c:layout/>
+      <c:overlay val="0"/>
     </c:title>
+    <c:autoTitleDeleted val="0"/>
     <c:plotArea>
       <c:layout/>
       <c:scatterChart>
         <c:scatterStyle val="lineMarker"/>
+        <c:varyColors val="0"/>
         <c:ser>
           <c:idx val="0"/>
           <c:order val="0"/>
           <c:trendline>
             <c:trendlineType val="linear"/>
-            <c:intercept val="0"/>
+            <c:intercept val="0.0"/>
+            <c:dispRSqr val="0"/>
+            <c:dispEq val="0"/>
           </c:trendline>
           <c:trendline>
             <c:name>Trendline</c:name>
             <c:trendlineType val="linear"/>
-            <c:intercept val="0"/>
+            <c:intercept val="0.0"/>
             <c:dispRSqr val="1"/>
             <c:dispEq val="1"/>
             <c:trendlineLbl>
               <c:layout>
                 <c:manualLayout>
-                  <c:x val="0.31269699349505437"/>
-                  <c:y val="0.23770888053182765"/>
+                  <c:x val="0.312696993495054"/>
+                  <c:y val="0.237708880531828"/>
                 </c:manualLayout>
               </c:layout>
               <c:numFmt formatCode="General" sourceLinked="0"/>
@@ -970,31 +1278,31 @@
                 <c:formatCode>General</c:formatCode>
                 <c:ptCount val="9"/>
                 <c:pt idx="0">
-                  <c:v>2500</c:v>
+                  <c:v>2500.0</c:v>
                 </c:pt>
                 <c:pt idx="1">
-                  <c:v>10000</c:v>
+                  <c:v>10000.0</c:v>
                 </c:pt>
                 <c:pt idx="2">
-                  <c:v>22500</c:v>
+                  <c:v>22500.0</c:v>
                 </c:pt>
                 <c:pt idx="3">
-                  <c:v>40000</c:v>
+                  <c:v>40000.0</c:v>
                 </c:pt>
                 <c:pt idx="4">
-                  <c:v>62500</c:v>
+                  <c:v>62500.0</c:v>
                 </c:pt>
                 <c:pt idx="5">
-                  <c:v>90000</c:v>
+                  <c:v>90000.0</c:v>
                 </c:pt>
                 <c:pt idx="6">
-                  <c:v>122500</c:v>
+                  <c:v>122500.0</c:v>
                 </c:pt>
                 <c:pt idx="7">
-                  <c:v>160000</c:v>
+                  <c:v>160000.0</c:v>
                 </c:pt>
                 <c:pt idx="8">
-                  <c:v>202500</c:v>
+                  <c:v>202500.0</c:v>
                 </c:pt>
               </c:numCache>
             </c:numRef>
@@ -1006,44 +1314,54 @@
                 <c:formatCode>General</c:formatCode>
                 <c:ptCount val="9"/>
                 <c:pt idx="0">
-                  <c:v>100</c:v>
+                  <c:v>100.0</c:v>
                 </c:pt>
                 <c:pt idx="1">
-                  <c:v>292</c:v>
+                  <c:v>292.0</c:v>
                 </c:pt>
                 <c:pt idx="2">
-                  <c:v>660</c:v>
+                  <c:v>660.0</c:v>
                 </c:pt>
                 <c:pt idx="3">
-                  <c:v>1140</c:v>
+                  <c:v>1140.0</c:v>
                 </c:pt>
                 <c:pt idx="4">
-                  <c:v>1871</c:v>
+                  <c:v>1871.0</c:v>
                 </c:pt>
                 <c:pt idx="5">
-                  <c:v>2693</c:v>
+                  <c:v>2693.0</c:v>
                 </c:pt>
                 <c:pt idx="6">
-                  <c:v>3715</c:v>
+                  <c:v>3715.0</c:v>
                 </c:pt>
                 <c:pt idx="7">
-                  <c:v>4760</c:v>
+                  <c:v>4760.0</c:v>
                 </c:pt>
                 <c:pt idx="8">
-                  <c:v>6341</c:v>
+                  <c:v>6341.0</c:v>
                 </c:pt>
               </c:numCache>
             </c:numRef>
           </c:yVal>
+          <c:smooth val="0"/>
         </c:ser>
-        <c:axId val="70779648"/>
-        <c:axId val="70781952"/>
+        <c:dLbls>
+          <c:showLegendKey val="0"/>
+          <c:showVal val="0"/>
+          <c:showCatName val="0"/>
+          <c:showSerName val="0"/>
+          <c:showPercent val="0"/>
+          <c:showBubbleSize val="0"/>
+        </c:dLbls>
+        <c:axId val="2081849432"/>
+        <c:axId val="2081855240"/>
       </c:scatterChart>
       <c:valAx>
-        <c:axId val="70779648"/>
+        <c:axId val="2081849432"/>
         <c:scaling>
           <c:orientation val="minMax"/>
         </c:scaling>
+        <c:delete val="0"/>
         <c:axPos val="b"/>
         <c:title>
           <c:tx>
@@ -1070,22 +1388,26 @@
             <c:manualLayout>
               <c:xMode val="edge"/>
               <c:yMode val="edge"/>
-              <c:x val="0.25052277237997683"/>
-              <c:y val="0.88655827112519991"/>
+              <c:x val="0.250522772379977"/>
+              <c:y val="0.8865582711252"/>
             </c:manualLayout>
           </c:layout>
+          <c:overlay val="0"/>
         </c:title>
         <c:numFmt formatCode="General" sourceLinked="1"/>
+        <c:majorTickMark val="out"/>
+        <c:minorTickMark val="none"/>
         <c:tickLblPos val="nextTo"/>
-        <c:crossAx val="70781952"/>
+        <c:crossAx val="2081855240"/>
         <c:crosses val="autoZero"/>
         <c:crossBetween val="midCat"/>
       </c:valAx>
       <c:valAx>
-        <c:axId val="70781952"/>
+        <c:axId val="2081855240"/>
         <c:scaling>
           <c:orientation val="minMax"/>
         </c:scaling>
+        <c:delete val="0"/>
         <c:axPos val="l"/>
         <c:majorGridlines/>
         <c:title>
@@ -1109,10 +1431,14 @@
               </a:p>
             </c:rich>
           </c:tx>
+          <c:layout/>
+          <c:overlay val="0"/>
         </c:title>
         <c:numFmt formatCode="General" sourceLinked="1"/>
+        <c:majorTickMark val="out"/>
+        <c:minorTickMark val="none"/>
         <c:tickLblPos val="nextTo"/>
-        <c:crossAx val="70779648"/>
+        <c:crossAx val="2081849432"/>
         <c:crosses val="autoZero"/>
         <c:crossBetween val="midCat"/>
       </c:valAx>
@@ -1131,22 +1457,37 @@
         <c:manualLayout>
           <c:xMode val="edge"/>
           <c:yMode val="edge"/>
-          <c:x val="0.78052746696329289"/>
-          <c:y val="0.39808550364341788"/>
-          <c:w val="0.18853662649664674"/>
-          <c:h val="7.8281010328254408E-2"/>
+          <c:x val="0.780527466963293"/>
+          <c:y val="0.398085503643418"/>
+          <c:w val="0.188536626496647"/>
+          <c:h val="0.0782810103282544"/>
         </c:manualLayout>
       </c:layout>
+      <c:overlay val="0"/>
     </c:legend>
     <c:plotVisOnly val="1"/>
+    <c:dispBlanksAs val="gap"/>
+    <c:showDLblsOverMax val="0"/>
   </c:chart>
-  <c:externalData r:id="rId1"/>
+  <c:externalData r:id="rId1">
+    <c:autoUpdate val="0"/>
+  </c:externalData>
 </c:chartSpace>
 </file>
 
 <file path=word/charts/chart2.xml><?xml version="1.0" encoding="utf-8"?>
 <c:chartSpace xmlns:c="http://schemas.openxmlformats.org/drawingml/2006/chart" xmlns:a="http://schemas.openxmlformats.org/drawingml/2006/main" xmlns:r="http://schemas.openxmlformats.org/officeDocument/2006/relationships">
+  <c:date1904 val="0"/>
   <c:lang val="en-US"/>
+  <c:roundedCorners val="0"/>
+  <mc:AlternateContent xmlns:mc="http://schemas.openxmlformats.org/markup-compatibility/2006">
+    <mc:Choice xmlns:c14="http://schemas.microsoft.com/office/drawing/2007/8/2/chart" Requires="c14">
+      <c14:style val="102"/>
+    </mc:Choice>
+    <mc:Fallback>
+      <c:style val="2"/>
+    </mc:Fallback>
+  </mc:AlternateContent>
   <c:chart>
     <c:title>
       <c:tx>
@@ -1173,25 +1514,28 @@
         <c:manualLayout>
           <c:xMode val="edge"/>
           <c:yMode val="edge"/>
-          <c:x val="0.14023740310077532"/>
-          <c:y val="1.2953367875647668E-2"/>
+          <c:x val="0.140237403100775"/>
+          <c:y val="0.0129533678756477"/>
         </c:manualLayout>
       </c:layout>
+      <c:overlay val="0"/>
     </c:title>
+    <c:autoTitleDeleted val="0"/>
     <c:plotArea>
       <c:layout>
         <c:manualLayout>
           <c:layoutTarget val="inner"/>
           <c:xMode val="edge"/>
           <c:yMode val="edge"/>
-          <c:x val="0.10581172159574236"/>
-          <c:y val="0.22411196333618918"/>
-          <c:w val="0.64774321838579141"/>
-          <c:h val="0.63131336524110959"/>
+          <c:x val="0.105811721595742"/>
+          <c:y val="0.224111963336189"/>
+          <c:w val="0.647743218385792"/>
+          <c:h val="0.631313365241109"/>
         </c:manualLayout>
       </c:layout>
       <c:scatterChart>
         <c:scatterStyle val="lineMarker"/>
+        <c:varyColors val="0"/>
         <c:ser>
           <c:idx val="0"/>
           <c:order val="0"/>
@@ -1199,14 +1543,14 @@
             <c:name>Trendline</c:name>
             <c:trendlineType val="poly"/>
             <c:order val="2"/>
-            <c:intercept val="0"/>
+            <c:intercept val="0.0"/>
             <c:dispRSqr val="1"/>
             <c:dispEq val="1"/>
             <c:trendlineLbl>
               <c:layout>
                 <c:manualLayout>
-                  <c:x val="0.31445949608943724"/>
-                  <c:y val="9.3515161644283404E-2"/>
+                  <c:x val="0.314459496089437"/>
+                  <c:y val="0.0935151616442834"/>
                 </c:manualLayout>
               </c:layout>
               <c:numFmt formatCode="General" sourceLinked="0"/>
@@ -1219,19 +1563,19 @@
                 <c:formatCode>General</c:formatCode>
                 <c:ptCount val="5"/>
                 <c:pt idx="0">
-                  <c:v>3</c:v>
+                  <c:v>3.0</c:v>
                 </c:pt>
                 <c:pt idx="1">
-                  <c:v>5</c:v>
+                  <c:v>5.0</c:v>
                 </c:pt>
                 <c:pt idx="2">
-                  <c:v>7</c:v>
+                  <c:v>7.0</c:v>
                 </c:pt>
                 <c:pt idx="3">
-                  <c:v>9</c:v>
+                  <c:v>9.0</c:v>
                 </c:pt>
                 <c:pt idx="4">
-                  <c:v>11</c:v>
+                  <c:v>11.0</c:v>
                 </c:pt>
               </c:numCache>
             </c:numRef>
@@ -1243,32 +1587,42 @@
                 <c:formatCode>General</c:formatCode>
                 <c:ptCount val="5"/>
                 <c:pt idx="0">
-                  <c:v>169</c:v>
+                  <c:v>169.0</c:v>
                 </c:pt>
                 <c:pt idx="1">
-                  <c:v>274</c:v>
+                  <c:v>274.0</c:v>
                 </c:pt>
                 <c:pt idx="2">
-                  <c:v>506</c:v>
+                  <c:v>506.0</c:v>
                 </c:pt>
                 <c:pt idx="3">
-                  <c:v>818</c:v>
+                  <c:v>818.0</c:v>
                 </c:pt>
                 <c:pt idx="4">
-                  <c:v>1223</c:v>
+                  <c:v>1223.0</c:v>
                 </c:pt>
               </c:numCache>
             </c:numRef>
           </c:yVal>
+          <c:smooth val="0"/>
         </c:ser>
-        <c:axId val="102124928"/>
-        <c:axId val="102127488"/>
+        <c:dLbls>
+          <c:showLegendKey val="0"/>
+          <c:showVal val="0"/>
+          <c:showCatName val="0"/>
+          <c:showSerName val="0"/>
+          <c:showPercent val="0"/>
+          <c:showBubbleSize val="0"/>
+        </c:dLbls>
+        <c:axId val="2055336952"/>
+        <c:axId val="2055331432"/>
       </c:scatterChart>
       <c:valAx>
-        <c:axId val="102124928"/>
+        <c:axId val="2055336952"/>
         <c:scaling>
           <c:orientation val="minMax"/>
         </c:scaling>
+        <c:delete val="0"/>
         <c:axPos val="b"/>
         <c:title>
           <c:tx>
@@ -1290,22 +1644,26 @@
             <c:manualLayout>
               <c:xMode val="edge"/>
               <c:yMode val="edge"/>
-              <c:x val="0.33107832814502858"/>
-              <c:y val="0.92508073439349536"/>
+              <c:x val="0.331078328145029"/>
+              <c:y val="0.925080734393496"/>
             </c:manualLayout>
           </c:layout>
+          <c:overlay val="0"/>
         </c:title>
         <c:numFmt formatCode="General" sourceLinked="1"/>
+        <c:majorTickMark val="out"/>
+        <c:minorTickMark val="none"/>
         <c:tickLblPos val="nextTo"/>
-        <c:crossAx val="102127488"/>
+        <c:crossAx val="2055331432"/>
         <c:crosses val="autoZero"/>
         <c:crossBetween val="midCat"/>
       </c:valAx>
       <c:valAx>
-        <c:axId val="102127488"/>
+        <c:axId val="2055331432"/>
         <c:scaling>
           <c:orientation val="minMax"/>
         </c:scaling>
+        <c:delete val="0"/>
         <c:axPos val="l"/>
         <c:majorGridlines/>
         <c:title>
@@ -1324,10 +1682,14 @@
               </a:p>
             </c:rich>
           </c:tx>
+          <c:layout/>
+          <c:overlay val="0"/>
         </c:title>
         <c:numFmt formatCode="General" sourceLinked="1"/>
+        <c:majorTickMark val="out"/>
+        <c:minorTickMark val="none"/>
         <c:tickLblPos val="nextTo"/>
-        <c:crossAx val="102124928"/>
+        <c:crossAx val="2055336952"/>
         <c:crosses val="autoZero"/>
         <c:crossBetween val="midCat"/>
       </c:valAx>
@@ -1338,10 +1700,16 @@
         <c:idx val="0"/>
         <c:delete val="1"/>
       </c:legendEntry>
+      <c:layout/>
+      <c:overlay val="0"/>
     </c:legend>
     <c:plotVisOnly val="1"/>
+    <c:dispBlanksAs val="gap"/>
+    <c:showDLblsOverMax val="0"/>
   </c:chart>
-  <c:externalData r:id="rId1"/>
+  <c:externalData r:id="rId1">
+    <c:autoUpdate val="0"/>
+  </c:externalData>
 </c:chartSpace>
 </file>
 

</xml_diff>

<commit_message>
pdf added. Some more test added
</commit_message>
<xml_diff>
--- a/BlurAnalysis.docx
+++ b/BlurAnalysis.docx
@@ -487,7 +487,10 @@
         <w:t xml:space="preserve">the </w:t>
       </w:r>
       <w:r>
-        <w:t xml:space="preserve">total number of pixels increases.  </w:t>
+        <w:t>tot</w:t>
+      </w:r>
+      <w:r>
+        <w:t xml:space="preserve">al number of pixels increases. </w:t>
       </w:r>
     </w:p>
     <w:p>
@@ -553,114 +556,2206 @@
       </w:r>
     </w:p>
     <w:p>
-      <w:pPr>
-        <w:rPr>
-          <w:b/>
-        </w:rPr>
-      </w:pPr>
-      <w:r>
-        <w:rPr>
-          <w:b/>
-        </w:rPr>
-        <w:t>Conclusion:</w:t>
-      </w:r>
-      <w:r>
-        <w:rPr>
-          <w:b/>
-        </w:rPr>
-        <w:t xml:space="preserve"> </w:t>
-      </w:r>
-    </w:p>
-    <w:p>
-      <w:r>
-        <w:t xml:space="preserve">Again, the </w:t>
-      </w:r>
-      <w:r>
-        <w:t xml:space="preserve">total </w:t>
-      </w:r>
-      <w:r>
-        <w:t xml:space="preserve">number of pixels “blur” must check is modeled by this equation: (2*threshold + </w:t>
-      </w:r>
-      <w:proofErr w:type="gramStart"/>
-      <w:r>
-        <w:t>1)</w:t>
-      </w:r>
-      <w:r>
-        <w:rPr>
-          <w:vertAlign w:val="superscript"/>
-        </w:rPr>
-        <w:t>2</w:t>
-      </w:r>
-      <w:proofErr w:type="gramEnd"/>
-      <w:r>
-        <w:rPr>
-          <w:vertAlign w:val="superscript"/>
-        </w:rPr>
-        <w:t xml:space="preserve"> </w:t>
-      </w:r>
-      <w:r>
-        <w:t xml:space="preserve">* </w:t>
-      </w:r>
-      <w:r>
-        <w:t>(</w:t>
-      </w:r>
-      <w:r>
-        <w:t>total pixels</w:t>
-      </w:r>
-      <w:r>
-        <w:t xml:space="preserve"> in picture</w:t>
-      </w:r>
-      <w:r>
-        <w:t>)</w:t>
-      </w:r>
-      <w:r>
-        <w:t xml:space="preserve">.  </w:t>
-      </w:r>
-      <w:r>
-        <w:t xml:space="preserve">Increasing the </w:t>
-      </w:r>
-      <w:r>
-        <w:t>total number of pixels</w:t>
-      </w:r>
-      <w:r>
-        <w:t xml:space="preserve"> or threshold would</w:t>
-      </w:r>
-      <w:r>
-        <w:t xml:space="preserve"> </w:t>
-      </w:r>
-      <w:r>
-        <w:t xml:space="preserve">increase the number of pixels “blur” must check, </w:t>
-      </w:r>
-      <w:r>
-        <w:t xml:space="preserve">and hence, the run-time would increase as well.  However, increasing threshold would cause a much greater (in fact, quadratic) increase in run-time </w:t>
-      </w:r>
-      <w:r>
-        <w:t xml:space="preserve">compared to increasing the </w:t>
-      </w:r>
-      <w:r>
-        <w:t>total number of pixels (which would simply be linear)</w:t>
-      </w:r>
-      <w:r>
-        <w:t xml:space="preserve">.  </w:t>
-      </w:r>
-    </w:p>
-    <w:p>
-      <w:r>
-        <w:t xml:space="preserve">Therefore, it is advised that the user is not allowed to set the threshold to a very large number, because this would cause the program to run for too long.  </w:t>
-      </w:r>
-    </w:p>
-    <w:p>
-      <w:pPr>
-        <w:rPr>
-          <w:b/>
-        </w:rPr>
-      </w:pPr>
-    </w:p>
-    <w:p>
+      <w:r>
+        <w:t>Note: Supportive code can be found in Appendix. The code uses nine images that are attached to the</w:t>
+      </w:r>
+      <w:r>
+        <w:t xml:space="preserve"> pdf</w:t>
+      </w:r>
       <w:bookmarkStart w:id="0" w:name="_GoBack"/>
       <w:bookmarkEnd w:id="0"/>
-    </w:p>
-    <w:p/>
+      <w:r>
+        <w:t xml:space="preserve"> file.</w:t>
+      </w:r>
+    </w:p>
+    <w:p>
+      <w:pPr>
+        <w:rPr>
+          <w:b/>
+        </w:rPr>
+      </w:pPr>
+      <w:r>
+        <w:rPr>
+          <w:b/>
+        </w:rPr>
+        <w:t>Conclusion:</w:t>
+      </w:r>
+      <w:r>
+        <w:rPr>
+          <w:b/>
+        </w:rPr>
+        <w:t xml:space="preserve"> </w:t>
+      </w:r>
+    </w:p>
+    <w:p>
+      <w:r>
+        <w:t xml:space="preserve">Again, the </w:t>
+      </w:r>
+      <w:r>
+        <w:t xml:space="preserve">total </w:t>
+      </w:r>
+      <w:r>
+        <w:t xml:space="preserve">number of pixels “blur” must check is modeled by this equation: (2*threshold + </w:t>
+      </w:r>
+      <w:proofErr w:type="gramStart"/>
+      <w:r>
+        <w:t>1)</w:t>
+      </w:r>
+      <w:r>
+        <w:rPr>
+          <w:vertAlign w:val="superscript"/>
+        </w:rPr>
+        <w:t>2</w:t>
+      </w:r>
+      <w:proofErr w:type="gramEnd"/>
+      <w:r>
+        <w:rPr>
+          <w:vertAlign w:val="superscript"/>
+        </w:rPr>
+        <w:t xml:space="preserve"> </w:t>
+      </w:r>
+      <w:r>
+        <w:t xml:space="preserve">* </w:t>
+      </w:r>
+      <w:r>
+        <w:t>(</w:t>
+      </w:r>
+      <w:r>
+        <w:t>total pixels</w:t>
+      </w:r>
+      <w:r>
+        <w:t xml:space="preserve"> in picture</w:t>
+      </w:r>
+      <w:r>
+        <w:t>)</w:t>
+      </w:r>
+      <w:r>
+        <w:t xml:space="preserve">.  </w:t>
+      </w:r>
+      <w:r>
+        <w:t xml:space="preserve">Increasing the </w:t>
+      </w:r>
+      <w:r>
+        <w:t>total number of pixels</w:t>
+      </w:r>
+      <w:r>
+        <w:t xml:space="preserve"> or threshold would</w:t>
+      </w:r>
+      <w:r>
+        <w:t xml:space="preserve"> </w:t>
+      </w:r>
+      <w:r>
+        <w:t xml:space="preserve">increase the number of pixels “blur” must check, </w:t>
+      </w:r>
+      <w:r>
+        <w:t xml:space="preserve">and hence, the run-time would increase as well.  However, increasing threshold would cause a much greater (in fact, quadratic) increase in run-time </w:t>
+      </w:r>
+      <w:r>
+        <w:t xml:space="preserve">compared to increasing the </w:t>
+      </w:r>
+      <w:r>
+        <w:t>total number of pixels (which would simply be linear)</w:t>
+      </w:r>
+      <w:r>
+        <w:t xml:space="preserve">.  </w:t>
+      </w:r>
+    </w:p>
+    <w:p>
+      <w:r>
+        <w:t xml:space="preserve">Therefore, it is advised that the user is not allowed to set the threshold to a very large number, because this would cause the program to run for too long.  </w:t>
+      </w:r>
+    </w:p>
+    <w:p>
+      <w:pPr>
+        <w:rPr>
+          <w:b/>
+        </w:rPr>
+      </w:pPr>
+      <w:r>
+        <w:rPr>
+          <w:b/>
+        </w:rPr>
+        <w:t>Appendix:</w:t>
+      </w:r>
+    </w:p>
+    <w:p>
+      <w:pPr>
+        <w:widowControl w:val="0"/>
+        <w:autoSpaceDE w:val="0"/>
+        <w:autoSpaceDN w:val="0"/>
+        <w:adjustRightInd w:val="0"/>
+        <w:spacing w:after="0" w:line="240" w:lineRule="auto"/>
+        <w:rPr>
+          <w:rFonts w:asciiTheme="majorHAnsi" w:hAnsiTheme="majorHAnsi" w:cs="Monaco"/>
+          <w:sz w:val="20"/>
+          <w:szCs w:val="20"/>
+        </w:rPr>
+      </w:pPr>
+      <w:proofErr w:type="gramStart"/>
+      <w:r>
+        <w:rPr>
+          <w:rFonts w:asciiTheme="majorHAnsi" w:hAnsiTheme="majorHAnsi" w:cs="Monaco"/>
+          <w:b/>
+          <w:bCs/>
+          <w:color w:val="7F0055"/>
+          <w:sz w:val="20"/>
+          <w:szCs w:val="20"/>
+        </w:rPr>
+        <w:t>public</w:t>
+      </w:r>
+      <w:proofErr w:type="gramEnd"/>
+      <w:r>
+        <w:rPr>
+          <w:rFonts w:asciiTheme="majorHAnsi" w:hAnsiTheme="majorHAnsi" w:cs="Monaco"/>
+          <w:color w:val="000000"/>
+          <w:sz w:val="20"/>
+          <w:szCs w:val="20"/>
+        </w:rPr>
+        <w:t xml:space="preserve"> </w:t>
+      </w:r>
+      <w:r>
+        <w:rPr>
+          <w:rFonts w:asciiTheme="majorHAnsi" w:hAnsiTheme="majorHAnsi" w:cs="Monaco"/>
+          <w:b/>
+          <w:bCs/>
+          <w:color w:val="7F0055"/>
+          <w:sz w:val="20"/>
+          <w:szCs w:val="20"/>
+        </w:rPr>
+        <w:t>void</w:t>
+      </w:r>
+      <w:r>
+        <w:rPr>
+          <w:rFonts w:asciiTheme="majorHAnsi" w:hAnsiTheme="majorHAnsi" w:cs="Monaco"/>
+          <w:color w:val="000000"/>
+          <w:sz w:val="20"/>
+          <w:szCs w:val="20"/>
+        </w:rPr>
+        <w:t xml:space="preserve"> </w:t>
+      </w:r>
+      <w:proofErr w:type="spellStart"/>
+      <w:r>
+        <w:rPr>
+          <w:rFonts w:asciiTheme="majorHAnsi" w:hAnsiTheme="majorHAnsi" w:cs="Monaco"/>
+          <w:color w:val="000000"/>
+          <w:sz w:val="20"/>
+          <w:szCs w:val="20"/>
+        </w:rPr>
+        <w:t>testRunTime</w:t>
+      </w:r>
+      <w:proofErr w:type="spellEnd"/>
+      <w:r>
+        <w:rPr>
+          <w:rFonts w:asciiTheme="majorHAnsi" w:hAnsiTheme="majorHAnsi" w:cs="Monaco"/>
+          <w:color w:val="000000"/>
+          <w:sz w:val="20"/>
+          <w:szCs w:val="20"/>
+        </w:rPr>
+        <w:t>() {</w:t>
+      </w:r>
+    </w:p>
+    <w:p>
+      <w:pPr>
+        <w:widowControl w:val="0"/>
+        <w:autoSpaceDE w:val="0"/>
+        <w:autoSpaceDN w:val="0"/>
+        <w:adjustRightInd w:val="0"/>
+        <w:spacing w:after="0" w:line="240" w:lineRule="auto"/>
+        <w:rPr>
+          <w:rFonts w:asciiTheme="majorHAnsi" w:hAnsiTheme="majorHAnsi" w:cs="Monaco"/>
+          <w:sz w:val="20"/>
+          <w:szCs w:val="20"/>
+        </w:rPr>
+      </w:pPr>
+      <w:r>
+        <w:rPr>
+          <w:rFonts w:asciiTheme="majorHAnsi" w:hAnsiTheme="majorHAnsi" w:cs="Monaco"/>
+          <w:color w:val="000000"/>
+          <w:sz w:val="20"/>
+          <w:szCs w:val="20"/>
+        </w:rPr>
+        <w:tab/>
+      </w:r>
+      <w:proofErr w:type="spellStart"/>
+      <w:r>
+        <w:rPr>
+          <w:rFonts w:asciiTheme="majorHAnsi" w:hAnsiTheme="majorHAnsi" w:cs="Monaco"/>
+          <w:color w:val="000000"/>
+          <w:sz w:val="20"/>
+          <w:szCs w:val="20"/>
+        </w:rPr>
+        <w:t>LinkedList</w:t>
+      </w:r>
+      <w:proofErr w:type="spellEnd"/>
+      <w:r>
+        <w:rPr>
+          <w:rFonts w:asciiTheme="majorHAnsi" w:hAnsiTheme="majorHAnsi" w:cs="Monaco"/>
+          <w:color w:val="000000"/>
+          <w:sz w:val="20"/>
+          <w:szCs w:val="20"/>
+        </w:rPr>
+        <w:t xml:space="preserve">&lt;Long&gt; times = </w:t>
+      </w:r>
+      <w:r>
+        <w:rPr>
+          <w:rFonts w:asciiTheme="majorHAnsi" w:hAnsiTheme="majorHAnsi" w:cs="Monaco"/>
+          <w:b/>
+          <w:bCs/>
+          <w:color w:val="7F0055"/>
+          <w:sz w:val="20"/>
+          <w:szCs w:val="20"/>
+        </w:rPr>
+        <w:t>new</w:t>
+      </w:r>
+      <w:r>
+        <w:rPr>
+          <w:rFonts w:asciiTheme="majorHAnsi" w:hAnsiTheme="majorHAnsi" w:cs="Monaco"/>
+          <w:color w:val="000000"/>
+          <w:sz w:val="20"/>
+          <w:szCs w:val="20"/>
+        </w:rPr>
+        <w:t xml:space="preserve"> </w:t>
+      </w:r>
+      <w:proofErr w:type="spellStart"/>
+      <w:r>
+        <w:rPr>
+          <w:rFonts w:asciiTheme="majorHAnsi" w:hAnsiTheme="majorHAnsi" w:cs="Monaco"/>
+          <w:color w:val="000000"/>
+          <w:sz w:val="20"/>
+          <w:szCs w:val="20"/>
+        </w:rPr>
+        <w:t>LinkedList</w:t>
+      </w:r>
+      <w:proofErr w:type="spellEnd"/>
+      <w:r>
+        <w:rPr>
+          <w:rFonts w:asciiTheme="majorHAnsi" w:hAnsiTheme="majorHAnsi" w:cs="Monaco"/>
+          <w:color w:val="000000"/>
+          <w:sz w:val="20"/>
+          <w:szCs w:val="20"/>
+        </w:rPr>
+        <w:t>&lt;Long&gt;();</w:t>
+      </w:r>
+    </w:p>
+    <w:p>
+      <w:pPr>
+        <w:widowControl w:val="0"/>
+        <w:autoSpaceDE w:val="0"/>
+        <w:autoSpaceDN w:val="0"/>
+        <w:adjustRightInd w:val="0"/>
+        <w:spacing w:after="0" w:line="240" w:lineRule="auto"/>
+        <w:rPr>
+          <w:rFonts w:asciiTheme="majorHAnsi" w:hAnsiTheme="majorHAnsi" w:cs="Monaco"/>
+          <w:sz w:val="20"/>
+          <w:szCs w:val="20"/>
+        </w:rPr>
+      </w:pPr>
+      <w:r>
+        <w:rPr>
+          <w:rFonts w:asciiTheme="majorHAnsi" w:hAnsiTheme="majorHAnsi" w:cs="Monaco"/>
+          <w:color w:val="000000"/>
+          <w:sz w:val="20"/>
+          <w:szCs w:val="20"/>
+        </w:rPr>
+        <w:tab/>
+      </w:r>
+      <w:proofErr w:type="gramStart"/>
+      <w:r>
+        <w:rPr>
+          <w:rFonts w:asciiTheme="majorHAnsi" w:hAnsiTheme="majorHAnsi" w:cs="Monaco"/>
+          <w:b/>
+          <w:bCs/>
+          <w:color w:val="7F0055"/>
+          <w:sz w:val="20"/>
+          <w:szCs w:val="20"/>
+        </w:rPr>
+        <w:t>for</w:t>
+      </w:r>
+      <w:proofErr w:type="gramEnd"/>
+      <w:r>
+        <w:rPr>
+          <w:rFonts w:asciiTheme="majorHAnsi" w:hAnsiTheme="majorHAnsi" w:cs="Monaco"/>
+          <w:color w:val="000000"/>
+          <w:sz w:val="20"/>
+          <w:szCs w:val="20"/>
+        </w:rPr>
+        <w:t xml:space="preserve"> (</w:t>
+      </w:r>
+      <w:proofErr w:type="spellStart"/>
+      <w:r>
+        <w:rPr>
+          <w:rFonts w:asciiTheme="majorHAnsi" w:hAnsiTheme="majorHAnsi" w:cs="Monaco"/>
+          <w:b/>
+          <w:bCs/>
+          <w:color w:val="7F0055"/>
+          <w:sz w:val="20"/>
+          <w:szCs w:val="20"/>
+        </w:rPr>
+        <w:t>int</w:t>
+      </w:r>
+      <w:proofErr w:type="spellEnd"/>
+      <w:r>
+        <w:rPr>
+          <w:rFonts w:asciiTheme="majorHAnsi" w:hAnsiTheme="majorHAnsi" w:cs="Monaco"/>
+          <w:color w:val="000000"/>
+          <w:sz w:val="20"/>
+          <w:szCs w:val="20"/>
+        </w:rPr>
+        <w:t xml:space="preserve"> n = 5 ; n &lt; 50  ; n += 5) {</w:t>
+      </w:r>
+    </w:p>
+    <w:p>
+      <w:pPr>
+        <w:widowControl w:val="0"/>
+        <w:autoSpaceDE w:val="0"/>
+        <w:autoSpaceDN w:val="0"/>
+        <w:adjustRightInd w:val="0"/>
+        <w:spacing w:after="0" w:line="240" w:lineRule="auto"/>
+        <w:rPr>
+          <w:rFonts w:asciiTheme="majorHAnsi" w:hAnsiTheme="majorHAnsi" w:cs="Monaco"/>
+          <w:sz w:val="20"/>
+          <w:szCs w:val="20"/>
+        </w:rPr>
+      </w:pPr>
+      <w:r>
+        <w:rPr>
+          <w:rFonts w:asciiTheme="majorHAnsi" w:hAnsiTheme="majorHAnsi" w:cs="Monaco"/>
+          <w:color w:val="000000"/>
+          <w:sz w:val="20"/>
+          <w:szCs w:val="20"/>
+        </w:rPr>
+        <w:tab/>
+      </w:r>
+      <w:r>
+        <w:rPr>
+          <w:rFonts w:asciiTheme="majorHAnsi" w:hAnsiTheme="majorHAnsi" w:cs="Monaco"/>
+          <w:color w:val="000000"/>
+          <w:sz w:val="20"/>
+          <w:szCs w:val="20"/>
+        </w:rPr>
+        <w:tab/>
+      </w:r>
+      <w:proofErr w:type="gramStart"/>
+      <w:r>
+        <w:rPr>
+          <w:rFonts w:asciiTheme="majorHAnsi" w:hAnsiTheme="majorHAnsi" w:cs="Monaco"/>
+          <w:b/>
+          <w:bCs/>
+          <w:color w:val="7F0055"/>
+          <w:sz w:val="20"/>
+          <w:szCs w:val="20"/>
+        </w:rPr>
+        <w:t>long</w:t>
+      </w:r>
+      <w:proofErr w:type="gramEnd"/>
+      <w:r>
+        <w:rPr>
+          <w:rFonts w:asciiTheme="majorHAnsi" w:hAnsiTheme="majorHAnsi" w:cs="Monaco"/>
+          <w:color w:val="000000"/>
+          <w:sz w:val="20"/>
+          <w:szCs w:val="20"/>
+        </w:rPr>
+        <w:t xml:space="preserve"> total = 0;</w:t>
+      </w:r>
+    </w:p>
+    <w:p>
+      <w:pPr>
+        <w:widowControl w:val="0"/>
+        <w:autoSpaceDE w:val="0"/>
+        <w:autoSpaceDN w:val="0"/>
+        <w:adjustRightInd w:val="0"/>
+        <w:spacing w:after="0" w:line="240" w:lineRule="auto"/>
+        <w:rPr>
+          <w:rFonts w:asciiTheme="majorHAnsi" w:hAnsiTheme="majorHAnsi" w:cs="Monaco"/>
+          <w:sz w:val="20"/>
+          <w:szCs w:val="20"/>
+        </w:rPr>
+      </w:pPr>
+      <w:r>
+        <w:rPr>
+          <w:rFonts w:asciiTheme="majorHAnsi" w:hAnsiTheme="majorHAnsi" w:cs="Monaco"/>
+          <w:color w:val="000000"/>
+          <w:sz w:val="20"/>
+          <w:szCs w:val="20"/>
+        </w:rPr>
+        <w:tab/>
+      </w:r>
+      <w:r>
+        <w:rPr>
+          <w:rFonts w:asciiTheme="majorHAnsi" w:hAnsiTheme="majorHAnsi" w:cs="Monaco"/>
+          <w:color w:val="000000"/>
+          <w:sz w:val="20"/>
+          <w:szCs w:val="20"/>
+        </w:rPr>
+        <w:tab/>
+      </w:r>
+      <w:proofErr w:type="gramStart"/>
+      <w:r>
+        <w:rPr>
+          <w:rFonts w:asciiTheme="majorHAnsi" w:hAnsiTheme="majorHAnsi" w:cs="Monaco"/>
+          <w:b/>
+          <w:bCs/>
+          <w:color w:val="7F0055"/>
+          <w:sz w:val="20"/>
+          <w:szCs w:val="20"/>
+        </w:rPr>
+        <w:t>for</w:t>
+      </w:r>
+      <w:proofErr w:type="gramEnd"/>
+      <w:r>
+        <w:rPr>
+          <w:rFonts w:asciiTheme="majorHAnsi" w:hAnsiTheme="majorHAnsi" w:cs="Monaco"/>
+          <w:color w:val="000000"/>
+          <w:sz w:val="20"/>
+          <w:szCs w:val="20"/>
+        </w:rPr>
+        <w:t xml:space="preserve"> (</w:t>
+      </w:r>
+      <w:proofErr w:type="spellStart"/>
+      <w:r>
+        <w:rPr>
+          <w:rFonts w:asciiTheme="majorHAnsi" w:hAnsiTheme="majorHAnsi" w:cs="Monaco"/>
+          <w:b/>
+          <w:bCs/>
+          <w:color w:val="7F0055"/>
+          <w:sz w:val="20"/>
+          <w:szCs w:val="20"/>
+        </w:rPr>
+        <w:t>int</w:t>
+      </w:r>
+      <w:proofErr w:type="spellEnd"/>
+      <w:r>
+        <w:rPr>
+          <w:rFonts w:asciiTheme="majorHAnsi" w:hAnsiTheme="majorHAnsi" w:cs="Monaco"/>
+          <w:color w:val="000000"/>
+          <w:sz w:val="20"/>
+          <w:szCs w:val="20"/>
+        </w:rPr>
+        <w:t xml:space="preserve"> r = 0 ; r &lt; 6 ; r++) {</w:t>
+      </w:r>
+    </w:p>
+    <w:p>
+      <w:pPr>
+        <w:widowControl w:val="0"/>
+        <w:autoSpaceDE w:val="0"/>
+        <w:autoSpaceDN w:val="0"/>
+        <w:adjustRightInd w:val="0"/>
+        <w:spacing w:after="0" w:line="240" w:lineRule="auto"/>
+        <w:rPr>
+          <w:rFonts w:asciiTheme="majorHAnsi" w:hAnsiTheme="majorHAnsi" w:cs="Monaco"/>
+          <w:sz w:val="20"/>
+          <w:szCs w:val="20"/>
+        </w:rPr>
+      </w:pPr>
+      <w:r>
+        <w:rPr>
+          <w:rFonts w:asciiTheme="majorHAnsi" w:hAnsiTheme="majorHAnsi" w:cs="Monaco"/>
+          <w:color w:val="000000"/>
+          <w:sz w:val="20"/>
+          <w:szCs w:val="20"/>
+        </w:rPr>
+        <w:tab/>
+      </w:r>
+      <w:r>
+        <w:rPr>
+          <w:rFonts w:asciiTheme="majorHAnsi" w:hAnsiTheme="majorHAnsi" w:cs="Monaco"/>
+          <w:color w:val="000000"/>
+          <w:sz w:val="20"/>
+          <w:szCs w:val="20"/>
+        </w:rPr>
+        <w:tab/>
+      </w:r>
+      <w:r>
+        <w:rPr>
+          <w:rFonts w:asciiTheme="majorHAnsi" w:hAnsiTheme="majorHAnsi" w:cs="Monaco"/>
+          <w:color w:val="000000"/>
+          <w:sz w:val="20"/>
+          <w:szCs w:val="20"/>
+        </w:rPr>
+        <w:tab/>
+        <w:t xml:space="preserve">Picture pic1 = </w:t>
+      </w:r>
+      <w:proofErr w:type="spellStart"/>
+      <w:proofErr w:type="gramStart"/>
+      <w:r>
+        <w:rPr>
+          <w:rFonts w:asciiTheme="majorHAnsi" w:hAnsiTheme="majorHAnsi" w:cs="Monaco"/>
+          <w:color w:val="000000"/>
+          <w:sz w:val="20"/>
+          <w:szCs w:val="20"/>
+        </w:rPr>
+        <w:t>Picture.</w:t>
+      </w:r>
+      <w:r>
+        <w:rPr>
+          <w:rFonts w:asciiTheme="majorHAnsi" w:hAnsiTheme="majorHAnsi" w:cs="Monaco"/>
+          <w:i/>
+          <w:iCs/>
+          <w:color w:val="000000"/>
+          <w:sz w:val="20"/>
+          <w:szCs w:val="20"/>
+        </w:rPr>
+        <w:t>loadPicture</w:t>
+      </w:r>
+      <w:proofErr w:type="spellEnd"/>
+      <w:r>
+        <w:rPr>
+          <w:rFonts w:asciiTheme="majorHAnsi" w:hAnsiTheme="majorHAnsi" w:cs="Monaco"/>
+          <w:color w:val="000000"/>
+          <w:sz w:val="20"/>
+          <w:szCs w:val="20"/>
+        </w:rPr>
+        <w:t>(</w:t>
+      </w:r>
+      <w:proofErr w:type="gramEnd"/>
+      <w:r>
+        <w:rPr>
+          <w:rFonts w:asciiTheme="majorHAnsi" w:hAnsiTheme="majorHAnsi" w:cs="Monaco"/>
+          <w:color w:val="2A00FF"/>
+          <w:sz w:val="20"/>
+          <w:szCs w:val="20"/>
+        </w:rPr>
+        <w:t>"Creek"</w:t>
+      </w:r>
+      <w:r>
+        <w:rPr>
+          <w:rFonts w:asciiTheme="majorHAnsi" w:hAnsiTheme="majorHAnsi" w:cs="Monaco"/>
+          <w:color w:val="000000"/>
+          <w:sz w:val="20"/>
+          <w:szCs w:val="20"/>
+        </w:rPr>
+        <w:t xml:space="preserve"> + n + </w:t>
+      </w:r>
+      <w:r>
+        <w:rPr>
+          <w:rFonts w:asciiTheme="majorHAnsi" w:hAnsiTheme="majorHAnsi" w:cs="Monaco"/>
+          <w:color w:val="2A00FF"/>
+          <w:sz w:val="20"/>
+          <w:szCs w:val="20"/>
+        </w:rPr>
+        <w:t>"0.bmp"</w:t>
+      </w:r>
+      <w:r>
+        <w:rPr>
+          <w:rFonts w:asciiTheme="majorHAnsi" w:hAnsiTheme="majorHAnsi" w:cs="Monaco"/>
+          <w:color w:val="000000"/>
+          <w:sz w:val="20"/>
+          <w:szCs w:val="20"/>
+        </w:rPr>
+        <w:t>);</w:t>
+      </w:r>
+    </w:p>
+    <w:p>
+      <w:pPr>
+        <w:widowControl w:val="0"/>
+        <w:autoSpaceDE w:val="0"/>
+        <w:autoSpaceDN w:val="0"/>
+        <w:adjustRightInd w:val="0"/>
+        <w:spacing w:after="0" w:line="240" w:lineRule="auto"/>
+        <w:rPr>
+          <w:rFonts w:asciiTheme="majorHAnsi" w:hAnsiTheme="majorHAnsi" w:cs="Monaco"/>
+          <w:sz w:val="20"/>
+          <w:szCs w:val="20"/>
+        </w:rPr>
+      </w:pPr>
+      <w:r>
+        <w:rPr>
+          <w:rFonts w:asciiTheme="majorHAnsi" w:hAnsiTheme="majorHAnsi" w:cs="Monaco"/>
+          <w:color w:val="000000"/>
+          <w:sz w:val="20"/>
+          <w:szCs w:val="20"/>
+        </w:rPr>
+        <w:tab/>
+      </w:r>
+      <w:r>
+        <w:rPr>
+          <w:rFonts w:asciiTheme="majorHAnsi" w:hAnsiTheme="majorHAnsi" w:cs="Monaco"/>
+          <w:color w:val="000000"/>
+          <w:sz w:val="20"/>
+          <w:szCs w:val="20"/>
+        </w:rPr>
+        <w:tab/>
+      </w:r>
+      <w:r>
+        <w:rPr>
+          <w:rFonts w:asciiTheme="majorHAnsi" w:hAnsiTheme="majorHAnsi" w:cs="Monaco"/>
+          <w:color w:val="000000"/>
+          <w:sz w:val="20"/>
+          <w:szCs w:val="20"/>
+        </w:rPr>
+        <w:tab/>
+      </w:r>
+      <w:proofErr w:type="gramStart"/>
+      <w:r>
+        <w:rPr>
+          <w:rFonts w:asciiTheme="majorHAnsi" w:hAnsiTheme="majorHAnsi" w:cs="Monaco"/>
+          <w:b/>
+          <w:bCs/>
+          <w:color w:val="7F0055"/>
+          <w:sz w:val="20"/>
+          <w:szCs w:val="20"/>
+        </w:rPr>
+        <w:t>long</w:t>
+      </w:r>
+      <w:proofErr w:type="gramEnd"/>
+      <w:r>
+        <w:rPr>
+          <w:rFonts w:asciiTheme="majorHAnsi" w:hAnsiTheme="majorHAnsi" w:cs="Monaco"/>
+          <w:color w:val="000000"/>
+          <w:sz w:val="20"/>
+          <w:szCs w:val="20"/>
+        </w:rPr>
+        <w:t xml:space="preserve"> start = </w:t>
+      </w:r>
+      <w:proofErr w:type="spellStart"/>
+      <w:r>
+        <w:rPr>
+          <w:rFonts w:asciiTheme="majorHAnsi" w:hAnsiTheme="majorHAnsi" w:cs="Monaco"/>
+          <w:color w:val="000000"/>
+          <w:sz w:val="20"/>
+          <w:szCs w:val="20"/>
+        </w:rPr>
+        <w:t>System.</w:t>
+      </w:r>
+      <w:r>
+        <w:rPr>
+          <w:rFonts w:asciiTheme="majorHAnsi" w:hAnsiTheme="majorHAnsi" w:cs="Monaco"/>
+          <w:i/>
+          <w:iCs/>
+          <w:color w:val="000000"/>
+          <w:sz w:val="20"/>
+          <w:szCs w:val="20"/>
+        </w:rPr>
+        <w:t>currentTimeMillis</w:t>
+      </w:r>
+      <w:proofErr w:type="spellEnd"/>
+      <w:r>
+        <w:rPr>
+          <w:rFonts w:asciiTheme="majorHAnsi" w:hAnsiTheme="majorHAnsi" w:cs="Monaco"/>
+          <w:color w:val="000000"/>
+          <w:sz w:val="20"/>
+          <w:szCs w:val="20"/>
+        </w:rPr>
+        <w:t>();</w:t>
+      </w:r>
+    </w:p>
+    <w:p>
+      <w:pPr>
+        <w:widowControl w:val="0"/>
+        <w:autoSpaceDE w:val="0"/>
+        <w:autoSpaceDN w:val="0"/>
+        <w:adjustRightInd w:val="0"/>
+        <w:spacing w:after="0" w:line="240" w:lineRule="auto"/>
+        <w:rPr>
+          <w:rFonts w:asciiTheme="majorHAnsi" w:hAnsiTheme="majorHAnsi" w:cs="Monaco"/>
+          <w:sz w:val="20"/>
+          <w:szCs w:val="20"/>
+        </w:rPr>
+      </w:pPr>
+      <w:r>
+        <w:rPr>
+          <w:rFonts w:asciiTheme="majorHAnsi" w:hAnsiTheme="majorHAnsi" w:cs="Monaco"/>
+          <w:color w:val="000000"/>
+          <w:sz w:val="20"/>
+          <w:szCs w:val="20"/>
+        </w:rPr>
+        <w:tab/>
+      </w:r>
+      <w:r>
+        <w:rPr>
+          <w:rFonts w:asciiTheme="majorHAnsi" w:hAnsiTheme="majorHAnsi" w:cs="Monaco"/>
+          <w:color w:val="000000"/>
+          <w:sz w:val="20"/>
+          <w:szCs w:val="20"/>
+        </w:rPr>
+        <w:tab/>
+      </w:r>
+      <w:r>
+        <w:rPr>
+          <w:rFonts w:asciiTheme="majorHAnsi" w:hAnsiTheme="majorHAnsi" w:cs="Monaco"/>
+          <w:color w:val="000000"/>
+          <w:sz w:val="20"/>
+          <w:szCs w:val="20"/>
+        </w:rPr>
+        <w:tab/>
+      </w:r>
+      <w:proofErr w:type="gramStart"/>
+      <w:r>
+        <w:rPr>
+          <w:rFonts w:asciiTheme="majorHAnsi" w:hAnsiTheme="majorHAnsi" w:cs="Monaco"/>
+          <w:color w:val="000000"/>
+          <w:sz w:val="20"/>
+          <w:szCs w:val="20"/>
+        </w:rPr>
+        <w:t>pic1.blur</w:t>
+      </w:r>
+      <w:proofErr w:type="gramEnd"/>
+      <w:r>
+        <w:rPr>
+          <w:rFonts w:asciiTheme="majorHAnsi" w:hAnsiTheme="majorHAnsi" w:cs="Monaco"/>
+          <w:color w:val="000000"/>
+          <w:sz w:val="20"/>
+          <w:szCs w:val="20"/>
+        </w:rPr>
+        <w:t>(5);</w:t>
+      </w:r>
+    </w:p>
+    <w:p>
+      <w:pPr>
+        <w:widowControl w:val="0"/>
+        <w:autoSpaceDE w:val="0"/>
+        <w:autoSpaceDN w:val="0"/>
+        <w:adjustRightInd w:val="0"/>
+        <w:spacing w:after="0" w:line="240" w:lineRule="auto"/>
+        <w:rPr>
+          <w:rFonts w:asciiTheme="majorHAnsi" w:hAnsiTheme="majorHAnsi" w:cs="Monaco"/>
+          <w:sz w:val="20"/>
+          <w:szCs w:val="20"/>
+        </w:rPr>
+      </w:pPr>
+      <w:r>
+        <w:rPr>
+          <w:rFonts w:asciiTheme="majorHAnsi" w:hAnsiTheme="majorHAnsi" w:cs="Monaco"/>
+          <w:color w:val="000000"/>
+          <w:sz w:val="20"/>
+          <w:szCs w:val="20"/>
+        </w:rPr>
+        <w:lastRenderedPageBreak/>
+        <w:tab/>
+      </w:r>
+      <w:r>
+        <w:rPr>
+          <w:rFonts w:asciiTheme="majorHAnsi" w:hAnsiTheme="majorHAnsi" w:cs="Monaco"/>
+          <w:color w:val="000000"/>
+          <w:sz w:val="20"/>
+          <w:szCs w:val="20"/>
+        </w:rPr>
+        <w:tab/>
+      </w:r>
+      <w:r>
+        <w:rPr>
+          <w:rFonts w:asciiTheme="majorHAnsi" w:hAnsiTheme="majorHAnsi" w:cs="Monaco"/>
+          <w:color w:val="000000"/>
+          <w:sz w:val="20"/>
+          <w:szCs w:val="20"/>
+        </w:rPr>
+        <w:tab/>
+      </w:r>
+      <w:proofErr w:type="gramStart"/>
+      <w:r>
+        <w:rPr>
+          <w:rFonts w:asciiTheme="majorHAnsi" w:hAnsiTheme="majorHAnsi" w:cs="Monaco"/>
+          <w:b/>
+          <w:bCs/>
+          <w:color w:val="7F0055"/>
+          <w:sz w:val="20"/>
+          <w:szCs w:val="20"/>
+        </w:rPr>
+        <w:t>long</w:t>
+      </w:r>
+      <w:proofErr w:type="gramEnd"/>
+      <w:r>
+        <w:rPr>
+          <w:rFonts w:asciiTheme="majorHAnsi" w:hAnsiTheme="majorHAnsi" w:cs="Monaco"/>
+          <w:color w:val="000000"/>
+          <w:sz w:val="20"/>
+          <w:szCs w:val="20"/>
+        </w:rPr>
+        <w:t xml:space="preserve"> end = </w:t>
+      </w:r>
+      <w:proofErr w:type="spellStart"/>
+      <w:r>
+        <w:rPr>
+          <w:rFonts w:asciiTheme="majorHAnsi" w:hAnsiTheme="majorHAnsi" w:cs="Monaco"/>
+          <w:color w:val="000000"/>
+          <w:sz w:val="20"/>
+          <w:szCs w:val="20"/>
+        </w:rPr>
+        <w:t>System.</w:t>
+      </w:r>
+      <w:r>
+        <w:rPr>
+          <w:rFonts w:asciiTheme="majorHAnsi" w:hAnsiTheme="majorHAnsi" w:cs="Monaco"/>
+          <w:i/>
+          <w:iCs/>
+          <w:color w:val="000000"/>
+          <w:sz w:val="20"/>
+          <w:szCs w:val="20"/>
+        </w:rPr>
+        <w:t>currentTimeMillis</w:t>
+      </w:r>
+      <w:proofErr w:type="spellEnd"/>
+      <w:r>
+        <w:rPr>
+          <w:rFonts w:asciiTheme="majorHAnsi" w:hAnsiTheme="majorHAnsi" w:cs="Monaco"/>
+          <w:color w:val="000000"/>
+          <w:sz w:val="20"/>
+          <w:szCs w:val="20"/>
+        </w:rPr>
+        <w:t>();</w:t>
+      </w:r>
+    </w:p>
+    <w:p>
+      <w:pPr>
+        <w:widowControl w:val="0"/>
+        <w:autoSpaceDE w:val="0"/>
+        <w:autoSpaceDN w:val="0"/>
+        <w:adjustRightInd w:val="0"/>
+        <w:spacing w:after="0" w:line="240" w:lineRule="auto"/>
+        <w:rPr>
+          <w:rFonts w:asciiTheme="majorHAnsi" w:hAnsiTheme="majorHAnsi" w:cs="Monaco"/>
+          <w:sz w:val="20"/>
+          <w:szCs w:val="20"/>
+        </w:rPr>
+      </w:pPr>
+      <w:r>
+        <w:rPr>
+          <w:rFonts w:asciiTheme="majorHAnsi" w:hAnsiTheme="majorHAnsi" w:cs="Monaco"/>
+          <w:color w:val="000000"/>
+          <w:sz w:val="20"/>
+          <w:szCs w:val="20"/>
+        </w:rPr>
+        <w:tab/>
+      </w:r>
+      <w:r>
+        <w:rPr>
+          <w:rFonts w:asciiTheme="majorHAnsi" w:hAnsiTheme="majorHAnsi" w:cs="Monaco"/>
+          <w:color w:val="000000"/>
+          <w:sz w:val="20"/>
+          <w:szCs w:val="20"/>
+        </w:rPr>
+        <w:tab/>
+      </w:r>
+      <w:r>
+        <w:rPr>
+          <w:rFonts w:asciiTheme="majorHAnsi" w:hAnsiTheme="majorHAnsi" w:cs="Monaco"/>
+          <w:color w:val="000000"/>
+          <w:sz w:val="20"/>
+          <w:szCs w:val="20"/>
+        </w:rPr>
+        <w:tab/>
+      </w:r>
+      <w:proofErr w:type="gramStart"/>
+      <w:r>
+        <w:rPr>
+          <w:rFonts w:asciiTheme="majorHAnsi" w:hAnsiTheme="majorHAnsi" w:cs="Monaco"/>
+          <w:color w:val="000000"/>
+          <w:sz w:val="20"/>
+          <w:szCs w:val="20"/>
+        </w:rPr>
+        <w:t>total</w:t>
+      </w:r>
+      <w:proofErr w:type="gramEnd"/>
+      <w:r>
+        <w:rPr>
+          <w:rFonts w:asciiTheme="majorHAnsi" w:hAnsiTheme="majorHAnsi" w:cs="Monaco"/>
+          <w:color w:val="000000"/>
+          <w:sz w:val="20"/>
+          <w:szCs w:val="20"/>
+        </w:rPr>
+        <w:t xml:space="preserve"> += (end - start);</w:t>
+      </w:r>
+    </w:p>
+    <w:p>
+      <w:pPr>
+        <w:widowControl w:val="0"/>
+        <w:autoSpaceDE w:val="0"/>
+        <w:autoSpaceDN w:val="0"/>
+        <w:adjustRightInd w:val="0"/>
+        <w:spacing w:after="0" w:line="240" w:lineRule="auto"/>
+        <w:rPr>
+          <w:rFonts w:asciiTheme="majorHAnsi" w:hAnsiTheme="majorHAnsi" w:cs="Monaco"/>
+          <w:sz w:val="20"/>
+          <w:szCs w:val="20"/>
+        </w:rPr>
+      </w:pPr>
+      <w:r>
+        <w:rPr>
+          <w:rFonts w:asciiTheme="majorHAnsi" w:hAnsiTheme="majorHAnsi" w:cs="Monaco"/>
+          <w:color w:val="000000"/>
+          <w:sz w:val="20"/>
+          <w:szCs w:val="20"/>
+        </w:rPr>
+        <w:tab/>
+      </w:r>
+      <w:r>
+        <w:rPr>
+          <w:rFonts w:asciiTheme="majorHAnsi" w:hAnsiTheme="majorHAnsi" w:cs="Monaco"/>
+          <w:color w:val="000000"/>
+          <w:sz w:val="20"/>
+          <w:szCs w:val="20"/>
+        </w:rPr>
+        <w:tab/>
+        <w:t>}</w:t>
+      </w:r>
+    </w:p>
+    <w:p>
+      <w:pPr>
+        <w:widowControl w:val="0"/>
+        <w:autoSpaceDE w:val="0"/>
+        <w:autoSpaceDN w:val="0"/>
+        <w:adjustRightInd w:val="0"/>
+        <w:spacing w:after="0" w:line="240" w:lineRule="auto"/>
+        <w:rPr>
+          <w:rFonts w:asciiTheme="majorHAnsi" w:hAnsiTheme="majorHAnsi" w:cs="Monaco"/>
+          <w:sz w:val="20"/>
+          <w:szCs w:val="20"/>
+        </w:rPr>
+      </w:pPr>
+      <w:r>
+        <w:rPr>
+          <w:rFonts w:asciiTheme="majorHAnsi" w:hAnsiTheme="majorHAnsi" w:cs="Monaco"/>
+          <w:color w:val="000000"/>
+          <w:sz w:val="20"/>
+          <w:szCs w:val="20"/>
+        </w:rPr>
+        <w:tab/>
+      </w:r>
+      <w:r>
+        <w:rPr>
+          <w:rFonts w:asciiTheme="majorHAnsi" w:hAnsiTheme="majorHAnsi" w:cs="Monaco"/>
+          <w:color w:val="000000"/>
+          <w:sz w:val="20"/>
+          <w:szCs w:val="20"/>
+        </w:rPr>
+        <w:tab/>
+      </w:r>
+      <w:proofErr w:type="spellStart"/>
+      <w:proofErr w:type="gramStart"/>
+      <w:r>
+        <w:rPr>
+          <w:rFonts w:asciiTheme="majorHAnsi" w:hAnsiTheme="majorHAnsi" w:cs="Monaco"/>
+          <w:color w:val="000000"/>
+          <w:sz w:val="20"/>
+          <w:szCs w:val="20"/>
+        </w:rPr>
+        <w:t>times.add</w:t>
+      </w:r>
+      <w:proofErr w:type="spellEnd"/>
+      <w:proofErr w:type="gramEnd"/>
+      <w:r>
+        <w:rPr>
+          <w:rFonts w:asciiTheme="majorHAnsi" w:hAnsiTheme="majorHAnsi" w:cs="Monaco"/>
+          <w:color w:val="000000"/>
+          <w:sz w:val="20"/>
+          <w:szCs w:val="20"/>
+        </w:rPr>
+        <w:t>(</w:t>
+      </w:r>
+      <w:r>
+        <w:rPr>
+          <w:rFonts w:asciiTheme="majorHAnsi" w:hAnsiTheme="majorHAnsi" w:cs="Monaco"/>
+          <w:b/>
+          <w:bCs/>
+          <w:color w:val="7F0055"/>
+          <w:sz w:val="20"/>
+          <w:szCs w:val="20"/>
+        </w:rPr>
+        <w:t>new</w:t>
+      </w:r>
+      <w:r>
+        <w:rPr>
+          <w:rFonts w:asciiTheme="majorHAnsi" w:hAnsiTheme="majorHAnsi" w:cs="Monaco"/>
+          <w:color w:val="000000"/>
+          <w:sz w:val="20"/>
+          <w:szCs w:val="20"/>
+        </w:rPr>
+        <w:t xml:space="preserve"> Long(total/5));</w:t>
+      </w:r>
+    </w:p>
+    <w:p>
+      <w:pPr>
+        <w:widowControl w:val="0"/>
+        <w:autoSpaceDE w:val="0"/>
+        <w:autoSpaceDN w:val="0"/>
+        <w:adjustRightInd w:val="0"/>
+        <w:spacing w:after="0" w:line="240" w:lineRule="auto"/>
+        <w:rPr>
+          <w:rFonts w:asciiTheme="majorHAnsi" w:hAnsiTheme="majorHAnsi" w:cs="Monaco"/>
+          <w:sz w:val="20"/>
+          <w:szCs w:val="20"/>
+        </w:rPr>
+      </w:pPr>
+      <w:r>
+        <w:rPr>
+          <w:rFonts w:asciiTheme="majorHAnsi" w:hAnsiTheme="majorHAnsi" w:cs="Monaco"/>
+          <w:color w:val="000000"/>
+          <w:sz w:val="20"/>
+          <w:szCs w:val="20"/>
+        </w:rPr>
+        <w:tab/>
+        <w:t>}</w:t>
+      </w:r>
+    </w:p>
+    <w:p>
+      <w:pPr>
+        <w:widowControl w:val="0"/>
+        <w:autoSpaceDE w:val="0"/>
+        <w:autoSpaceDN w:val="0"/>
+        <w:adjustRightInd w:val="0"/>
+        <w:spacing w:after="0" w:line="240" w:lineRule="auto"/>
+        <w:rPr>
+          <w:rFonts w:asciiTheme="majorHAnsi" w:hAnsiTheme="majorHAnsi" w:cs="Monaco"/>
+          <w:sz w:val="20"/>
+          <w:szCs w:val="20"/>
+        </w:rPr>
+      </w:pPr>
+      <w:r>
+        <w:rPr>
+          <w:rFonts w:asciiTheme="majorHAnsi" w:hAnsiTheme="majorHAnsi" w:cs="Monaco"/>
+          <w:color w:val="000000"/>
+          <w:sz w:val="20"/>
+          <w:szCs w:val="20"/>
+        </w:rPr>
+        <w:tab/>
+      </w:r>
+      <w:r>
+        <w:rPr>
+          <w:rFonts w:asciiTheme="majorHAnsi" w:hAnsiTheme="majorHAnsi" w:cs="Monaco"/>
+          <w:color w:val="000000"/>
+          <w:sz w:val="20"/>
+          <w:szCs w:val="20"/>
+        </w:rPr>
+        <w:tab/>
+      </w:r>
+      <w:proofErr w:type="spellStart"/>
+      <w:proofErr w:type="gramStart"/>
+      <w:r>
+        <w:rPr>
+          <w:rFonts w:asciiTheme="majorHAnsi" w:hAnsiTheme="majorHAnsi" w:cs="Monaco"/>
+          <w:color w:val="000000"/>
+          <w:sz w:val="20"/>
+          <w:szCs w:val="20"/>
+        </w:rPr>
+        <w:t>System.</w:t>
+      </w:r>
+      <w:r>
+        <w:rPr>
+          <w:rFonts w:asciiTheme="majorHAnsi" w:hAnsiTheme="majorHAnsi" w:cs="Monaco"/>
+          <w:i/>
+          <w:iCs/>
+          <w:color w:val="0000C0"/>
+          <w:sz w:val="20"/>
+          <w:szCs w:val="20"/>
+        </w:rPr>
+        <w:t>out</w:t>
+      </w:r>
+      <w:r>
+        <w:rPr>
+          <w:rFonts w:asciiTheme="majorHAnsi" w:hAnsiTheme="majorHAnsi" w:cs="Monaco"/>
+          <w:color w:val="000000"/>
+          <w:sz w:val="20"/>
+          <w:szCs w:val="20"/>
+        </w:rPr>
+        <w:t>.println</w:t>
+      </w:r>
+      <w:proofErr w:type="spellEnd"/>
+      <w:r>
+        <w:rPr>
+          <w:rFonts w:asciiTheme="majorHAnsi" w:hAnsiTheme="majorHAnsi" w:cs="Monaco"/>
+          <w:color w:val="000000"/>
+          <w:sz w:val="20"/>
+          <w:szCs w:val="20"/>
+        </w:rPr>
+        <w:t>(</w:t>
+      </w:r>
+      <w:proofErr w:type="gramEnd"/>
+      <w:r>
+        <w:rPr>
+          <w:rFonts w:asciiTheme="majorHAnsi" w:hAnsiTheme="majorHAnsi" w:cs="Monaco"/>
+          <w:color w:val="000000"/>
+          <w:sz w:val="20"/>
+          <w:szCs w:val="20"/>
+        </w:rPr>
+        <w:t>times);</w:t>
+      </w:r>
+    </w:p>
+    <w:p>
+      <w:pPr>
+        <w:widowControl w:val="0"/>
+        <w:autoSpaceDE w:val="0"/>
+        <w:autoSpaceDN w:val="0"/>
+        <w:adjustRightInd w:val="0"/>
+        <w:spacing w:after="0" w:line="240" w:lineRule="auto"/>
+        <w:rPr>
+          <w:rFonts w:asciiTheme="majorHAnsi" w:hAnsiTheme="majorHAnsi" w:cs="Monaco"/>
+          <w:sz w:val="20"/>
+          <w:szCs w:val="20"/>
+        </w:rPr>
+      </w:pPr>
+      <w:r>
+        <w:rPr>
+          <w:rFonts w:asciiTheme="majorHAnsi" w:hAnsiTheme="majorHAnsi" w:cs="Monaco"/>
+          <w:color w:val="000000"/>
+          <w:sz w:val="20"/>
+          <w:szCs w:val="20"/>
+        </w:rPr>
+        <w:t>}</w:t>
+      </w:r>
+    </w:p>
+    <w:p>
+      <w:pPr>
+        <w:widowControl w:val="0"/>
+        <w:autoSpaceDE w:val="0"/>
+        <w:autoSpaceDN w:val="0"/>
+        <w:adjustRightInd w:val="0"/>
+        <w:spacing w:after="0" w:line="240" w:lineRule="auto"/>
+        <w:rPr>
+          <w:rFonts w:asciiTheme="majorHAnsi" w:hAnsiTheme="majorHAnsi" w:cs="Monaco"/>
+          <w:sz w:val="20"/>
+          <w:szCs w:val="20"/>
+        </w:rPr>
+      </w:pPr>
+    </w:p>
+    <w:p>
+      <w:pPr>
+        <w:widowControl w:val="0"/>
+        <w:autoSpaceDE w:val="0"/>
+        <w:autoSpaceDN w:val="0"/>
+        <w:adjustRightInd w:val="0"/>
+        <w:spacing w:after="0" w:line="240" w:lineRule="auto"/>
+        <w:rPr>
+          <w:rFonts w:asciiTheme="majorHAnsi" w:hAnsiTheme="majorHAnsi" w:cs="Monaco"/>
+          <w:sz w:val="20"/>
+          <w:szCs w:val="20"/>
+        </w:rPr>
+      </w:pPr>
+      <w:proofErr w:type="gramStart"/>
+      <w:r>
+        <w:rPr>
+          <w:rFonts w:asciiTheme="majorHAnsi" w:hAnsiTheme="majorHAnsi" w:cs="Monaco"/>
+          <w:b/>
+          <w:bCs/>
+          <w:color w:val="7F0055"/>
+          <w:sz w:val="20"/>
+          <w:szCs w:val="20"/>
+        </w:rPr>
+        <w:t>public</w:t>
+      </w:r>
+      <w:proofErr w:type="gramEnd"/>
+      <w:r>
+        <w:rPr>
+          <w:rFonts w:asciiTheme="majorHAnsi" w:hAnsiTheme="majorHAnsi" w:cs="Monaco"/>
+          <w:color w:val="000000"/>
+          <w:sz w:val="20"/>
+          <w:szCs w:val="20"/>
+        </w:rPr>
+        <w:t xml:space="preserve"> </w:t>
+      </w:r>
+      <w:r>
+        <w:rPr>
+          <w:rFonts w:asciiTheme="majorHAnsi" w:hAnsiTheme="majorHAnsi" w:cs="Monaco"/>
+          <w:b/>
+          <w:bCs/>
+          <w:color w:val="7F0055"/>
+          <w:sz w:val="20"/>
+          <w:szCs w:val="20"/>
+        </w:rPr>
+        <w:t>void</w:t>
+      </w:r>
+      <w:r>
+        <w:rPr>
+          <w:rFonts w:asciiTheme="majorHAnsi" w:hAnsiTheme="majorHAnsi" w:cs="Monaco"/>
+          <w:color w:val="000000"/>
+          <w:sz w:val="20"/>
+          <w:szCs w:val="20"/>
+        </w:rPr>
+        <w:t xml:space="preserve"> </w:t>
+      </w:r>
+      <w:proofErr w:type="spellStart"/>
+      <w:r>
+        <w:rPr>
+          <w:rFonts w:asciiTheme="majorHAnsi" w:hAnsiTheme="majorHAnsi" w:cs="Monaco"/>
+          <w:color w:val="000000"/>
+          <w:sz w:val="20"/>
+          <w:szCs w:val="20"/>
+        </w:rPr>
+        <w:t>testRunTimeThreshold</w:t>
+      </w:r>
+      <w:proofErr w:type="spellEnd"/>
+      <w:r>
+        <w:rPr>
+          <w:rFonts w:asciiTheme="majorHAnsi" w:hAnsiTheme="majorHAnsi" w:cs="Monaco"/>
+          <w:color w:val="000000"/>
+          <w:sz w:val="20"/>
+          <w:szCs w:val="20"/>
+        </w:rPr>
+        <w:t>(){</w:t>
+      </w:r>
+    </w:p>
+    <w:p>
+      <w:pPr>
+        <w:widowControl w:val="0"/>
+        <w:autoSpaceDE w:val="0"/>
+        <w:autoSpaceDN w:val="0"/>
+        <w:adjustRightInd w:val="0"/>
+        <w:spacing w:after="0" w:line="240" w:lineRule="auto"/>
+        <w:rPr>
+          <w:rFonts w:asciiTheme="majorHAnsi" w:hAnsiTheme="majorHAnsi" w:cs="Monaco"/>
+          <w:sz w:val="20"/>
+          <w:szCs w:val="20"/>
+        </w:rPr>
+      </w:pPr>
+      <w:r>
+        <w:rPr>
+          <w:rFonts w:asciiTheme="majorHAnsi" w:hAnsiTheme="majorHAnsi" w:cs="Monaco"/>
+          <w:color w:val="000000"/>
+          <w:sz w:val="20"/>
+          <w:szCs w:val="20"/>
+        </w:rPr>
+        <w:tab/>
+      </w:r>
+      <w:proofErr w:type="spellStart"/>
+      <w:r>
+        <w:rPr>
+          <w:rFonts w:asciiTheme="majorHAnsi" w:hAnsiTheme="majorHAnsi" w:cs="Monaco"/>
+          <w:color w:val="000000"/>
+          <w:sz w:val="20"/>
+          <w:szCs w:val="20"/>
+        </w:rPr>
+        <w:t>LinkedList</w:t>
+      </w:r>
+      <w:proofErr w:type="spellEnd"/>
+      <w:r>
+        <w:rPr>
+          <w:rFonts w:asciiTheme="majorHAnsi" w:hAnsiTheme="majorHAnsi" w:cs="Monaco"/>
+          <w:color w:val="000000"/>
+          <w:sz w:val="20"/>
+          <w:szCs w:val="20"/>
+        </w:rPr>
+        <w:t xml:space="preserve">&lt;Long&gt; times = </w:t>
+      </w:r>
+      <w:r>
+        <w:rPr>
+          <w:rFonts w:asciiTheme="majorHAnsi" w:hAnsiTheme="majorHAnsi" w:cs="Monaco"/>
+          <w:b/>
+          <w:bCs/>
+          <w:color w:val="7F0055"/>
+          <w:sz w:val="20"/>
+          <w:szCs w:val="20"/>
+        </w:rPr>
+        <w:t>new</w:t>
+      </w:r>
+      <w:r>
+        <w:rPr>
+          <w:rFonts w:asciiTheme="majorHAnsi" w:hAnsiTheme="majorHAnsi" w:cs="Monaco"/>
+          <w:color w:val="000000"/>
+          <w:sz w:val="20"/>
+          <w:szCs w:val="20"/>
+        </w:rPr>
+        <w:t xml:space="preserve"> </w:t>
+      </w:r>
+      <w:proofErr w:type="spellStart"/>
+      <w:r>
+        <w:rPr>
+          <w:rFonts w:asciiTheme="majorHAnsi" w:hAnsiTheme="majorHAnsi" w:cs="Monaco"/>
+          <w:color w:val="000000"/>
+          <w:sz w:val="20"/>
+          <w:szCs w:val="20"/>
+        </w:rPr>
+        <w:t>LinkedList</w:t>
+      </w:r>
+      <w:proofErr w:type="spellEnd"/>
+      <w:r>
+        <w:rPr>
+          <w:rFonts w:asciiTheme="majorHAnsi" w:hAnsiTheme="majorHAnsi" w:cs="Monaco"/>
+          <w:color w:val="000000"/>
+          <w:sz w:val="20"/>
+          <w:szCs w:val="20"/>
+        </w:rPr>
+        <w:t>&lt;Long&gt;();</w:t>
+      </w:r>
+    </w:p>
+    <w:p>
+      <w:pPr>
+        <w:widowControl w:val="0"/>
+        <w:autoSpaceDE w:val="0"/>
+        <w:autoSpaceDN w:val="0"/>
+        <w:adjustRightInd w:val="0"/>
+        <w:spacing w:after="0" w:line="240" w:lineRule="auto"/>
+        <w:rPr>
+          <w:rFonts w:asciiTheme="majorHAnsi" w:hAnsiTheme="majorHAnsi" w:cs="Monaco"/>
+          <w:sz w:val="20"/>
+          <w:szCs w:val="20"/>
+        </w:rPr>
+      </w:pPr>
+      <w:r>
+        <w:rPr>
+          <w:rFonts w:asciiTheme="majorHAnsi" w:hAnsiTheme="majorHAnsi" w:cs="Monaco"/>
+          <w:color w:val="000000"/>
+          <w:sz w:val="20"/>
+          <w:szCs w:val="20"/>
+        </w:rPr>
+        <w:tab/>
+      </w:r>
+      <w:proofErr w:type="gramStart"/>
+      <w:r>
+        <w:rPr>
+          <w:rFonts w:asciiTheme="majorHAnsi" w:hAnsiTheme="majorHAnsi" w:cs="Monaco"/>
+          <w:b/>
+          <w:bCs/>
+          <w:color w:val="7F0055"/>
+          <w:sz w:val="20"/>
+          <w:szCs w:val="20"/>
+        </w:rPr>
+        <w:t>for</w:t>
+      </w:r>
+      <w:proofErr w:type="gramEnd"/>
+      <w:r>
+        <w:rPr>
+          <w:rFonts w:asciiTheme="majorHAnsi" w:hAnsiTheme="majorHAnsi" w:cs="Monaco"/>
+          <w:color w:val="000000"/>
+          <w:sz w:val="20"/>
+          <w:szCs w:val="20"/>
+        </w:rPr>
+        <w:t xml:space="preserve"> (</w:t>
+      </w:r>
+      <w:proofErr w:type="spellStart"/>
+      <w:r>
+        <w:rPr>
+          <w:rFonts w:asciiTheme="majorHAnsi" w:hAnsiTheme="majorHAnsi" w:cs="Monaco"/>
+          <w:b/>
+          <w:bCs/>
+          <w:color w:val="7F0055"/>
+          <w:sz w:val="20"/>
+          <w:szCs w:val="20"/>
+        </w:rPr>
+        <w:t>int</w:t>
+      </w:r>
+      <w:proofErr w:type="spellEnd"/>
+      <w:r>
+        <w:rPr>
+          <w:rFonts w:asciiTheme="majorHAnsi" w:hAnsiTheme="majorHAnsi" w:cs="Monaco"/>
+          <w:color w:val="000000"/>
+          <w:sz w:val="20"/>
+          <w:szCs w:val="20"/>
+        </w:rPr>
+        <w:t xml:space="preserve"> n = 1 ; n &lt; 6 ; n++) {</w:t>
+      </w:r>
+    </w:p>
+    <w:p>
+      <w:pPr>
+        <w:widowControl w:val="0"/>
+        <w:autoSpaceDE w:val="0"/>
+        <w:autoSpaceDN w:val="0"/>
+        <w:adjustRightInd w:val="0"/>
+        <w:spacing w:after="0" w:line="240" w:lineRule="auto"/>
+        <w:rPr>
+          <w:rFonts w:asciiTheme="majorHAnsi" w:hAnsiTheme="majorHAnsi" w:cs="Monaco"/>
+          <w:sz w:val="20"/>
+          <w:szCs w:val="20"/>
+        </w:rPr>
+      </w:pPr>
+      <w:r>
+        <w:rPr>
+          <w:rFonts w:asciiTheme="majorHAnsi" w:hAnsiTheme="majorHAnsi" w:cs="Monaco"/>
+          <w:color w:val="000000"/>
+          <w:sz w:val="20"/>
+          <w:szCs w:val="20"/>
+        </w:rPr>
+        <w:tab/>
+      </w:r>
+      <w:r>
+        <w:rPr>
+          <w:rFonts w:asciiTheme="majorHAnsi" w:hAnsiTheme="majorHAnsi" w:cs="Monaco"/>
+          <w:color w:val="000000"/>
+          <w:sz w:val="20"/>
+          <w:szCs w:val="20"/>
+        </w:rPr>
+        <w:tab/>
+      </w:r>
+      <w:proofErr w:type="gramStart"/>
+      <w:r>
+        <w:rPr>
+          <w:rFonts w:asciiTheme="majorHAnsi" w:hAnsiTheme="majorHAnsi" w:cs="Monaco"/>
+          <w:b/>
+          <w:bCs/>
+          <w:color w:val="7F0055"/>
+          <w:sz w:val="20"/>
+          <w:szCs w:val="20"/>
+        </w:rPr>
+        <w:t>long</w:t>
+      </w:r>
+      <w:proofErr w:type="gramEnd"/>
+      <w:r>
+        <w:rPr>
+          <w:rFonts w:asciiTheme="majorHAnsi" w:hAnsiTheme="majorHAnsi" w:cs="Monaco"/>
+          <w:color w:val="000000"/>
+          <w:sz w:val="20"/>
+          <w:szCs w:val="20"/>
+        </w:rPr>
+        <w:t xml:space="preserve"> total = 0;</w:t>
+      </w:r>
+    </w:p>
+    <w:p>
+      <w:pPr>
+        <w:widowControl w:val="0"/>
+        <w:autoSpaceDE w:val="0"/>
+        <w:autoSpaceDN w:val="0"/>
+        <w:adjustRightInd w:val="0"/>
+        <w:spacing w:after="0" w:line="240" w:lineRule="auto"/>
+        <w:rPr>
+          <w:rFonts w:asciiTheme="majorHAnsi" w:hAnsiTheme="majorHAnsi" w:cs="Monaco"/>
+          <w:sz w:val="20"/>
+          <w:szCs w:val="20"/>
+        </w:rPr>
+      </w:pPr>
+      <w:r>
+        <w:rPr>
+          <w:rFonts w:asciiTheme="majorHAnsi" w:hAnsiTheme="majorHAnsi" w:cs="Monaco"/>
+          <w:color w:val="000000"/>
+          <w:sz w:val="20"/>
+          <w:szCs w:val="20"/>
+        </w:rPr>
+        <w:tab/>
+      </w:r>
+      <w:r>
+        <w:rPr>
+          <w:rFonts w:asciiTheme="majorHAnsi" w:hAnsiTheme="majorHAnsi" w:cs="Monaco"/>
+          <w:color w:val="000000"/>
+          <w:sz w:val="20"/>
+          <w:szCs w:val="20"/>
+        </w:rPr>
+        <w:tab/>
+      </w:r>
+      <w:proofErr w:type="gramStart"/>
+      <w:r>
+        <w:rPr>
+          <w:rFonts w:asciiTheme="majorHAnsi" w:hAnsiTheme="majorHAnsi" w:cs="Monaco"/>
+          <w:b/>
+          <w:bCs/>
+          <w:color w:val="7F0055"/>
+          <w:sz w:val="20"/>
+          <w:szCs w:val="20"/>
+        </w:rPr>
+        <w:t>for</w:t>
+      </w:r>
+      <w:proofErr w:type="gramEnd"/>
+      <w:r>
+        <w:rPr>
+          <w:rFonts w:asciiTheme="majorHAnsi" w:hAnsiTheme="majorHAnsi" w:cs="Monaco"/>
+          <w:color w:val="000000"/>
+          <w:sz w:val="20"/>
+          <w:szCs w:val="20"/>
+        </w:rPr>
+        <w:t xml:space="preserve"> (</w:t>
+      </w:r>
+      <w:proofErr w:type="spellStart"/>
+      <w:r>
+        <w:rPr>
+          <w:rFonts w:asciiTheme="majorHAnsi" w:hAnsiTheme="majorHAnsi" w:cs="Monaco"/>
+          <w:b/>
+          <w:bCs/>
+          <w:color w:val="7F0055"/>
+          <w:sz w:val="20"/>
+          <w:szCs w:val="20"/>
+        </w:rPr>
+        <w:t>int</w:t>
+      </w:r>
+      <w:proofErr w:type="spellEnd"/>
+      <w:r>
+        <w:rPr>
+          <w:rFonts w:asciiTheme="majorHAnsi" w:hAnsiTheme="majorHAnsi" w:cs="Monaco"/>
+          <w:color w:val="000000"/>
+          <w:sz w:val="20"/>
+          <w:szCs w:val="20"/>
+        </w:rPr>
+        <w:t xml:space="preserve"> r = 0 ; r &lt; 6 ; r++) {</w:t>
+      </w:r>
+    </w:p>
+    <w:p>
+      <w:pPr>
+        <w:widowControl w:val="0"/>
+        <w:autoSpaceDE w:val="0"/>
+        <w:autoSpaceDN w:val="0"/>
+        <w:adjustRightInd w:val="0"/>
+        <w:spacing w:after="0" w:line="240" w:lineRule="auto"/>
+        <w:rPr>
+          <w:rFonts w:asciiTheme="majorHAnsi" w:hAnsiTheme="majorHAnsi" w:cs="Monaco"/>
+          <w:sz w:val="20"/>
+          <w:szCs w:val="20"/>
+        </w:rPr>
+      </w:pPr>
+      <w:r>
+        <w:rPr>
+          <w:rFonts w:asciiTheme="majorHAnsi" w:hAnsiTheme="majorHAnsi" w:cs="Monaco"/>
+          <w:color w:val="000000"/>
+          <w:sz w:val="20"/>
+          <w:szCs w:val="20"/>
+        </w:rPr>
+        <w:tab/>
+      </w:r>
+      <w:r>
+        <w:rPr>
+          <w:rFonts w:asciiTheme="majorHAnsi" w:hAnsiTheme="majorHAnsi" w:cs="Monaco"/>
+          <w:color w:val="000000"/>
+          <w:sz w:val="20"/>
+          <w:szCs w:val="20"/>
+        </w:rPr>
+        <w:tab/>
+      </w:r>
+      <w:r>
+        <w:rPr>
+          <w:rFonts w:asciiTheme="majorHAnsi" w:hAnsiTheme="majorHAnsi" w:cs="Monaco"/>
+          <w:color w:val="000000"/>
+          <w:sz w:val="20"/>
+          <w:szCs w:val="20"/>
+        </w:rPr>
+        <w:tab/>
+        <w:t xml:space="preserve">Picture pic1 = </w:t>
+      </w:r>
+      <w:proofErr w:type="spellStart"/>
+      <w:proofErr w:type="gramStart"/>
+      <w:r>
+        <w:rPr>
+          <w:rFonts w:asciiTheme="majorHAnsi" w:hAnsiTheme="majorHAnsi" w:cs="Monaco"/>
+          <w:color w:val="000000"/>
+          <w:sz w:val="20"/>
+          <w:szCs w:val="20"/>
+        </w:rPr>
+        <w:t>Picture.</w:t>
+      </w:r>
+      <w:r>
+        <w:rPr>
+          <w:rFonts w:asciiTheme="majorHAnsi" w:hAnsiTheme="majorHAnsi" w:cs="Monaco"/>
+          <w:i/>
+          <w:iCs/>
+          <w:color w:val="000000"/>
+          <w:sz w:val="20"/>
+          <w:szCs w:val="20"/>
+        </w:rPr>
+        <w:t>loadPicture</w:t>
+      </w:r>
+      <w:proofErr w:type="spellEnd"/>
+      <w:r>
+        <w:rPr>
+          <w:rFonts w:asciiTheme="majorHAnsi" w:hAnsiTheme="majorHAnsi" w:cs="Monaco"/>
+          <w:color w:val="000000"/>
+          <w:sz w:val="20"/>
+          <w:szCs w:val="20"/>
+        </w:rPr>
+        <w:t>(</w:t>
+      </w:r>
+      <w:proofErr w:type="gramEnd"/>
+      <w:r>
+        <w:rPr>
+          <w:rFonts w:asciiTheme="majorHAnsi" w:hAnsiTheme="majorHAnsi" w:cs="Monaco"/>
+          <w:color w:val="2A00FF"/>
+          <w:sz w:val="20"/>
+          <w:szCs w:val="20"/>
+        </w:rPr>
+        <w:t>"Colleen.bmp"</w:t>
+      </w:r>
+      <w:r>
+        <w:rPr>
+          <w:rFonts w:asciiTheme="majorHAnsi" w:hAnsiTheme="majorHAnsi" w:cs="Monaco"/>
+          <w:color w:val="000000"/>
+          <w:sz w:val="20"/>
+          <w:szCs w:val="20"/>
+        </w:rPr>
+        <w:t>);</w:t>
+      </w:r>
+    </w:p>
+    <w:p>
+      <w:pPr>
+        <w:widowControl w:val="0"/>
+        <w:autoSpaceDE w:val="0"/>
+        <w:autoSpaceDN w:val="0"/>
+        <w:adjustRightInd w:val="0"/>
+        <w:spacing w:after="0" w:line="240" w:lineRule="auto"/>
+        <w:rPr>
+          <w:rFonts w:asciiTheme="majorHAnsi" w:hAnsiTheme="majorHAnsi" w:cs="Monaco"/>
+          <w:sz w:val="20"/>
+          <w:szCs w:val="20"/>
+        </w:rPr>
+      </w:pPr>
+      <w:r>
+        <w:rPr>
+          <w:rFonts w:asciiTheme="majorHAnsi" w:hAnsiTheme="majorHAnsi" w:cs="Monaco"/>
+          <w:color w:val="000000"/>
+          <w:sz w:val="20"/>
+          <w:szCs w:val="20"/>
+        </w:rPr>
+        <w:tab/>
+      </w:r>
+      <w:r>
+        <w:rPr>
+          <w:rFonts w:asciiTheme="majorHAnsi" w:hAnsiTheme="majorHAnsi" w:cs="Monaco"/>
+          <w:color w:val="000000"/>
+          <w:sz w:val="20"/>
+          <w:szCs w:val="20"/>
+        </w:rPr>
+        <w:tab/>
+      </w:r>
+      <w:r>
+        <w:rPr>
+          <w:rFonts w:asciiTheme="majorHAnsi" w:hAnsiTheme="majorHAnsi" w:cs="Monaco"/>
+          <w:color w:val="000000"/>
+          <w:sz w:val="20"/>
+          <w:szCs w:val="20"/>
+        </w:rPr>
+        <w:tab/>
+      </w:r>
+      <w:proofErr w:type="gramStart"/>
+      <w:r>
+        <w:rPr>
+          <w:rFonts w:asciiTheme="majorHAnsi" w:hAnsiTheme="majorHAnsi" w:cs="Monaco"/>
+          <w:b/>
+          <w:bCs/>
+          <w:color w:val="7F0055"/>
+          <w:sz w:val="20"/>
+          <w:szCs w:val="20"/>
+        </w:rPr>
+        <w:t>long</w:t>
+      </w:r>
+      <w:proofErr w:type="gramEnd"/>
+      <w:r>
+        <w:rPr>
+          <w:rFonts w:asciiTheme="majorHAnsi" w:hAnsiTheme="majorHAnsi" w:cs="Monaco"/>
+          <w:color w:val="000000"/>
+          <w:sz w:val="20"/>
+          <w:szCs w:val="20"/>
+        </w:rPr>
+        <w:t xml:space="preserve"> start = </w:t>
+      </w:r>
+      <w:proofErr w:type="spellStart"/>
+      <w:r>
+        <w:rPr>
+          <w:rFonts w:asciiTheme="majorHAnsi" w:hAnsiTheme="majorHAnsi" w:cs="Monaco"/>
+          <w:color w:val="000000"/>
+          <w:sz w:val="20"/>
+          <w:szCs w:val="20"/>
+        </w:rPr>
+        <w:t>System.</w:t>
+      </w:r>
+      <w:r>
+        <w:rPr>
+          <w:rFonts w:asciiTheme="majorHAnsi" w:hAnsiTheme="majorHAnsi" w:cs="Monaco"/>
+          <w:i/>
+          <w:iCs/>
+          <w:color w:val="000000"/>
+          <w:sz w:val="20"/>
+          <w:szCs w:val="20"/>
+        </w:rPr>
+        <w:t>currentTimeMillis</w:t>
+      </w:r>
+      <w:proofErr w:type="spellEnd"/>
+      <w:r>
+        <w:rPr>
+          <w:rFonts w:asciiTheme="majorHAnsi" w:hAnsiTheme="majorHAnsi" w:cs="Monaco"/>
+          <w:color w:val="000000"/>
+          <w:sz w:val="20"/>
+          <w:szCs w:val="20"/>
+        </w:rPr>
+        <w:t>();</w:t>
+      </w:r>
+    </w:p>
+    <w:p>
+      <w:pPr>
+        <w:widowControl w:val="0"/>
+        <w:autoSpaceDE w:val="0"/>
+        <w:autoSpaceDN w:val="0"/>
+        <w:adjustRightInd w:val="0"/>
+        <w:spacing w:after="0" w:line="240" w:lineRule="auto"/>
+        <w:rPr>
+          <w:rFonts w:asciiTheme="majorHAnsi" w:hAnsiTheme="majorHAnsi" w:cs="Monaco"/>
+          <w:sz w:val="20"/>
+          <w:szCs w:val="20"/>
+        </w:rPr>
+      </w:pPr>
+      <w:r>
+        <w:rPr>
+          <w:rFonts w:asciiTheme="majorHAnsi" w:hAnsiTheme="majorHAnsi" w:cs="Monaco"/>
+          <w:color w:val="000000"/>
+          <w:sz w:val="20"/>
+          <w:szCs w:val="20"/>
+        </w:rPr>
+        <w:tab/>
+      </w:r>
+      <w:r>
+        <w:rPr>
+          <w:rFonts w:asciiTheme="majorHAnsi" w:hAnsiTheme="majorHAnsi" w:cs="Monaco"/>
+          <w:color w:val="000000"/>
+          <w:sz w:val="20"/>
+          <w:szCs w:val="20"/>
+        </w:rPr>
+        <w:tab/>
+      </w:r>
+      <w:r>
+        <w:rPr>
+          <w:rFonts w:asciiTheme="majorHAnsi" w:hAnsiTheme="majorHAnsi" w:cs="Monaco"/>
+          <w:color w:val="000000"/>
+          <w:sz w:val="20"/>
+          <w:szCs w:val="20"/>
+        </w:rPr>
+        <w:tab/>
+      </w:r>
+      <w:proofErr w:type="gramStart"/>
+      <w:r>
+        <w:rPr>
+          <w:rFonts w:asciiTheme="majorHAnsi" w:hAnsiTheme="majorHAnsi" w:cs="Monaco"/>
+          <w:color w:val="000000"/>
+          <w:sz w:val="20"/>
+          <w:szCs w:val="20"/>
+        </w:rPr>
+        <w:t>pic1.blur</w:t>
+      </w:r>
+      <w:proofErr w:type="gramEnd"/>
+      <w:r>
+        <w:rPr>
+          <w:rFonts w:asciiTheme="majorHAnsi" w:hAnsiTheme="majorHAnsi" w:cs="Monaco"/>
+          <w:color w:val="000000"/>
+          <w:sz w:val="20"/>
+          <w:szCs w:val="20"/>
+        </w:rPr>
+        <w:t>(n);</w:t>
+      </w:r>
+    </w:p>
+    <w:p>
+      <w:pPr>
+        <w:widowControl w:val="0"/>
+        <w:autoSpaceDE w:val="0"/>
+        <w:autoSpaceDN w:val="0"/>
+        <w:adjustRightInd w:val="0"/>
+        <w:spacing w:after="0" w:line="240" w:lineRule="auto"/>
+        <w:rPr>
+          <w:rFonts w:asciiTheme="majorHAnsi" w:hAnsiTheme="majorHAnsi" w:cs="Monaco"/>
+          <w:sz w:val="20"/>
+          <w:szCs w:val="20"/>
+        </w:rPr>
+      </w:pPr>
+      <w:r>
+        <w:rPr>
+          <w:rFonts w:asciiTheme="majorHAnsi" w:hAnsiTheme="majorHAnsi" w:cs="Monaco"/>
+          <w:color w:val="000000"/>
+          <w:sz w:val="20"/>
+          <w:szCs w:val="20"/>
+        </w:rPr>
+        <w:tab/>
+      </w:r>
+      <w:r>
+        <w:rPr>
+          <w:rFonts w:asciiTheme="majorHAnsi" w:hAnsiTheme="majorHAnsi" w:cs="Monaco"/>
+          <w:color w:val="000000"/>
+          <w:sz w:val="20"/>
+          <w:szCs w:val="20"/>
+        </w:rPr>
+        <w:tab/>
+      </w:r>
+      <w:r>
+        <w:rPr>
+          <w:rFonts w:asciiTheme="majorHAnsi" w:hAnsiTheme="majorHAnsi" w:cs="Monaco"/>
+          <w:color w:val="000000"/>
+          <w:sz w:val="20"/>
+          <w:szCs w:val="20"/>
+        </w:rPr>
+        <w:tab/>
+      </w:r>
+      <w:proofErr w:type="gramStart"/>
+      <w:r>
+        <w:rPr>
+          <w:rFonts w:asciiTheme="majorHAnsi" w:hAnsiTheme="majorHAnsi" w:cs="Monaco"/>
+          <w:b/>
+          <w:bCs/>
+          <w:color w:val="7F0055"/>
+          <w:sz w:val="20"/>
+          <w:szCs w:val="20"/>
+        </w:rPr>
+        <w:t>long</w:t>
+      </w:r>
+      <w:proofErr w:type="gramEnd"/>
+      <w:r>
+        <w:rPr>
+          <w:rFonts w:asciiTheme="majorHAnsi" w:hAnsiTheme="majorHAnsi" w:cs="Monaco"/>
+          <w:color w:val="000000"/>
+          <w:sz w:val="20"/>
+          <w:szCs w:val="20"/>
+        </w:rPr>
+        <w:t xml:space="preserve"> end = </w:t>
+      </w:r>
+      <w:proofErr w:type="spellStart"/>
+      <w:r>
+        <w:rPr>
+          <w:rFonts w:asciiTheme="majorHAnsi" w:hAnsiTheme="majorHAnsi" w:cs="Monaco"/>
+          <w:color w:val="000000"/>
+          <w:sz w:val="20"/>
+          <w:szCs w:val="20"/>
+        </w:rPr>
+        <w:t>System.</w:t>
+      </w:r>
+      <w:r>
+        <w:rPr>
+          <w:rFonts w:asciiTheme="majorHAnsi" w:hAnsiTheme="majorHAnsi" w:cs="Monaco"/>
+          <w:i/>
+          <w:iCs/>
+          <w:color w:val="000000"/>
+          <w:sz w:val="20"/>
+          <w:szCs w:val="20"/>
+        </w:rPr>
+        <w:t>currentTimeMillis</w:t>
+      </w:r>
+      <w:proofErr w:type="spellEnd"/>
+      <w:r>
+        <w:rPr>
+          <w:rFonts w:asciiTheme="majorHAnsi" w:hAnsiTheme="majorHAnsi" w:cs="Monaco"/>
+          <w:color w:val="000000"/>
+          <w:sz w:val="20"/>
+          <w:szCs w:val="20"/>
+        </w:rPr>
+        <w:t>();</w:t>
+      </w:r>
+    </w:p>
+    <w:p>
+      <w:pPr>
+        <w:widowControl w:val="0"/>
+        <w:autoSpaceDE w:val="0"/>
+        <w:autoSpaceDN w:val="0"/>
+        <w:adjustRightInd w:val="0"/>
+        <w:spacing w:after="0" w:line="240" w:lineRule="auto"/>
+        <w:rPr>
+          <w:rFonts w:asciiTheme="majorHAnsi" w:hAnsiTheme="majorHAnsi" w:cs="Monaco"/>
+          <w:sz w:val="20"/>
+          <w:szCs w:val="20"/>
+        </w:rPr>
+      </w:pPr>
+      <w:r>
+        <w:rPr>
+          <w:rFonts w:asciiTheme="majorHAnsi" w:hAnsiTheme="majorHAnsi" w:cs="Monaco"/>
+          <w:color w:val="000000"/>
+          <w:sz w:val="20"/>
+          <w:szCs w:val="20"/>
+        </w:rPr>
+        <w:tab/>
+      </w:r>
+      <w:r>
+        <w:rPr>
+          <w:rFonts w:asciiTheme="majorHAnsi" w:hAnsiTheme="majorHAnsi" w:cs="Monaco"/>
+          <w:color w:val="000000"/>
+          <w:sz w:val="20"/>
+          <w:szCs w:val="20"/>
+        </w:rPr>
+        <w:tab/>
+      </w:r>
+      <w:r>
+        <w:rPr>
+          <w:rFonts w:asciiTheme="majorHAnsi" w:hAnsiTheme="majorHAnsi" w:cs="Monaco"/>
+          <w:color w:val="000000"/>
+          <w:sz w:val="20"/>
+          <w:szCs w:val="20"/>
+        </w:rPr>
+        <w:tab/>
+      </w:r>
+      <w:proofErr w:type="gramStart"/>
+      <w:r>
+        <w:rPr>
+          <w:rFonts w:asciiTheme="majorHAnsi" w:hAnsiTheme="majorHAnsi" w:cs="Monaco"/>
+          <w:color w:val="000000"/>
+          <w:sz w:val="20"/>
+          <w:szCs w:val="20"/>
+        </w:rPr>
+        <w:t>total</w:t>
+      </w:r>
+      <w:proofErr w:type="gramEnd"/>
+      <w:r>
+        <w:rPr>
+          <w:rFonts w:asciiTheme="majorHAnsi" w:hAnsiTheme="majorHAnsi" w:cs="Monaco"/>
+          <w:color w:val="000000"/>
+          <w:sz w:val="20"/>
+          <w:szCs w:val="20"/>
+        </w:rPr>
+        <w:t xml:space="preserve"> += (end - start);</w:t>
+      </w:r>
+    </w:p>
+    <w:p>
+      <w:pPr>
+        <w:widowControl w:val="0"/>
+        <w:autoSpaceDE w:val="0"/>
+        <w:autoSpaceDN w:val="0"/>
+        <w:adjustRightInd w:val="0"/>
+        <w:spacing w:after="0" w:line="240" w:lineRule="auto"/>
+        <w:rPr>
+          <w:rFonts w:asciiTheme="majorHAnsi" w:hAnsiTheme="majorHAnsi" w:cs="Monaco"/>
+          <w:sz w:val="20"/>
+          <w:szCs w:val="20"/>
+        </w:rPr>
+      </w:pPr>
+      <w:r>
+        <w:rPr>
+          <w:rFonts w:asciiTheme="majorHAnsi" w:hAnsiTheme="majorHAnsi" w:cs="Monaco"/>
+          <w:color w:val="000000"/>
+          <w:sz w:val="20"/>
+          <w:szCs w:val="20"/>
+        </w:rPr>
+        <w:tab/>
+      </w:r>
+      <w:r>
+        <w:rPr>
+          <w:rFonts w:asciiTheme="majorHAnsi" w:hAnsiTheme="majorHAnsi" w:cs="Monaco"/>
+          <w:color w:val="000000"/>
+          <w:sz w:val="20"/>
+          <w:szCs w:val="20"/>
+        </w:rPr>
+        <w:tab/>
+        <w:t>}</w:t>
+      </w:r>
+    </w:p>
+    <w:p>
+      <w:pPr>
+        <w:widowControl w:val="0"/>
+        <w:autoSpaceDE w:val="0"/>
+        <w:autoSpaceDN w:val="0"/>
+        <w:adjustRightInd w:val="0"/>
+        <w:spacing w:after="0" w:line="240" w:lineRule="auto"/>
+        <w:rPr>
+          <w:rFonts w:asciiTheme="majorHAnsi" w:hAnsiTheme="majorHAnsi" w:cs="Monaco"/>
+          <w:sz w:val="20"/>
+          <w:szCs w:val="20"/>
+        </w:rPr>
+      </w:pPr>
+      <w:r>
+        <w:rPr>
+          <w:rFonts w:asciiTheme="majorHAnsi" w:hAnsiTheme="majorHAnsi" w:cs="Monaco"/>
+          <w:color w:val="000000"/>
+          <w:sz w:val="20"/>
+          <w:szCs w:val="20"/>
+        </w:rPr>
+        <w:tab/>
+      </w:r>
+      <w:r>
+        <w:rPr>
+          <w:rFonts w:asciiTheme="majorHAnsi" w:hAnsiTheme="majorHAnsi" w:cs="Monaco"/>
+          <w:color w:val="000000"/>
+          <w:sz w:val="20"/>
+          <w:szCs w:val="20"/>
+        </w:rPr>
+        <w:tab/>
+      </w:r>
+      <w:proofErr w:type="spellStart"/>
+      <w:proofErr w:type="gramStart"/>
+      <w:r>
+        <w:rPr>
+          <w:rFonts w:asciiTheme="majorHAnsi" w:hAnsiTheme="majorHAnsi" w:cs="Monaco"/>
+          <w:color w:val="000000"/>
+          <w:sz w:val="20"/>
+          <w:szCs w:val="20"/>
+        </w:rPr>
+        <w:t>times.add</w:t>
+      </w:r>
+      <w:proofErr w:type="spellEnd"/>
+      <w:proofErr w:type="gramEnd"/>
+      <w:r>
+        <w:rPr>
+          <w:rFonts w:asciiTheme="majorHAnsi" w:hAnsiTheme="majorHAnsi" w:cs="Monaco"/>
+          <w:color w:val="000000"/>
+          <w:sz w:val="20"/>
+          <w:szCs w:val="20"/>
+        </w:rPr>
+        <w:t>(</w:t>
+      </w:r>
+      <w:r>
+        <w:rPr>
+          <w:rFonts w:asciiTheme="majorHAnsi" w:hAnsiTheme="majorHAnsi" w:cs="Monaco"/>
+          <w:b/>
+          <w:bCs/>
+          <w:color w:val="7F0055"/>
+          <w:sz w:val="20"/>
+          <w:szCs w:val="20"/>
+        </w:rPr>
+        <w:t>new</w:t>
+      </w:r>
+      <w:r>
+        <w:rPr>
+          <w:rFonts w:asciiTheme="majorHAnsi" w:hAnsiTheme="majorHAnsi" w:cs="Monaco"/>
+          <w:color w:val="000000"/>
+          <w:sz w:val="20"/>
+          <w:szCs w:val="20"/>
+        </w:rPr>
+        <w:t xml:space="preserve"> Long(total/5));</w:t>
+      </w:r>
+    </w:p>
+    <w:p>
+      <w:pPr>
+        <w:widowControl w:val="0"/>
+        <w:autoSpaceDE w:val="0"/>
+        <w:autoSpaceDN w:val="0"/>
+        <w:adjustRightInd w:val="0"/>
+        <w:spacing w:after="0" w:line="240" w:lineRule="auto"/>
+        <w:rPr>
+          <w:rFonts w:asciiTheme="majorHAnsi" w:hAnsiTheme="majorHAnsi" w:cs="Monaco"/>
+          <w:sz w:val="20"/>
+          <w:szCs w:val="20"/>
+        </w:rPr>
+      </w:pPr>
+      <w:r>
+        <w:rPr>
+          <w:rFonts w:asciiTheme="majorHAnsi" w:hAnsiTheme="majorHAnsi" w:cs="Monaco"/>
+          <w:color w:val="000000"/>
+          <w:sz w:val="20"/>
+          <w:szCs w:val="20"/>
+        </w:rPr>
+        <w:tab/>
+        <w:t>}</w:t>
+      </w:r>
+    </w:p>
+    <w:p>
+      <w:pPr>
+        <w:widowControl w:val="0"/>
+        <w:autoSpaceDE w:val="0"/>
+        <w:autoSpaceDN w:val="0"/>
+        <w:adjustRightInd w:val="0"/>
+        <w:spacing w:after="0" w:line="240" w:lineRule="auto"/>
+        <w:rPr>
+          <w:rFonts w:asciiTheme="majorHAnsi" w:hAnsiTheme="majorHAnsi" w:cs="Monaco"/>
+          <w:sz w:val="20"/>
+          <w:szCs w:val="20"/>
+        </w:rPr>
+      </w:pPr>
+      <w:r>
+        <w:rPr>
+          <w:rFonts w:asciiTheme="majorHAnsi" w:hAnsiTheme="majorHAnsi" w:cs="Monaco"/>
+          <w:color w:val="000000"/>
+          <w:sz w:val="20"/>
+          <w:szCs w:val="20"/>
+        </w:rPr>
+        <w:tab/>
+      </w:r>
+      <w:proofErr w:type="spellStart"/>
+      <w:proofErr w:type="gramStart"/>
+      <w:r>
+        <w:rPr>
+          <w:rFonts w:asciiTheme="majorHAnsi" w:hAnsiTheme="majorHAnsi" w:cs="Monaco"/>
+          <w:color w:val="000000"/>
+          <w:sz w:val="20"/>
+          <w:szCs w:val="20"/>
+        </w:rPr>
+        <w:t>System.</w:t>
+      </w:r>
+      <w:r>
+        <w:rPr>
+          <w:rFonts w:asciiTheme="majorHAnsi" w:hAnsiTheme="majorHAnsi" w:cs="Monaco"/>
+          <w:i/>
+          <w:iCs/>
+          <w:color w:val="0000C0"/>
+          <w:sz w:val="20"/>
+          <w:szCs w:val="20"/>
+        </w:rPr>
+        <w:t>out</w:t>
+      </w:r>
+      <w:r>
+        <w:rPr>
+          <w:rFonts w:asciiTheme="majorHAnsi" w:hAnsiTheme="majorHAnsi" w:cs="Monaco"/>
+          <w:color w:val="000000"/>
+          <w:sz w:val="20"/>
+          <w:szCs w:val="20"/>
+        </w:rPr>
+        <w:t>.println</w:t>
+      </w:r>
+      <w:proofErr w:type="spellEnd"/>
+      <w:r>
+        <w:rPr>
+          <w:rFonts w:asciiTheme="majorHAnsi" w:hAnsiTheme="majorHAnsi" w:cs="Monaco"/>
+          <w:color w:val="000000"/>
+          <w:sz w:val="20"/>
+          <w:szCs w:val="20"/>
+        </w:rPr>
+        <w:t>(</w:t>
+      </w:r>
+      <w:proofErr w:type="gramEnd"/>
+      <w:r>
+        <w:rPr>
+          <w:rFonts w:asciiTheme="majorHAnsi" w:hAnsiTheme="majorHAnsi" w:cs="Monaco"/>
+          <w:color w:val="000000"/>
+          <w:sz w:val="20"/>
+          <w:szCs w:val="20"/>
+        </w:rPr>
+        <w:t>times);</w:t>
+      </w:r>
+    </w:p>
+    <w:p>
+      <w:pPr>
+        <w:widowControl w:val="0"/>
+        <w:autoSpaceDE w:val="0"/>
+        <w:autoSpaceDN w:val="0"/>
+        <w:adjustRightInd w:val="0"/>
+        <w:spacing w:after="0" w:line="240" w:lineRule="auto"/>
+        <w:rPr>
+          <w:rFonts w:asciiTheme="majorHAnsi" w:hAnsiTheme="majorHAnsi" w:cs="Monaco"/>
+          <w:sz w:val="20"/>
+          <w:szCs w:val="20"/>
+        </w:rPr>
+      </w:pPr>
+      <w:r>
+        <w:rPr>
+          <w:rFonts w:asciiTheme="majorHAnsi" w:hAnsiTheme="majorHAnsi" w:cs="Monaco"/>
+          <w:color w:val="000000"/>
+          <w:sz w:val="20"/>
+          <w:szCs w:val="20"/>
+        </w:rPr>
+        <w:tab/>
+      </w:r>
+      <w:proofErr w:type="spellStart"/>
+      <w:proofErr w:type="gramStart"/>
+      <w:r>
+        <w:rPr>
+          <w:rFonts w:asciiTheme="majorHAnsi" w:hAnsiTheme="majorHAnsi" w:cs="Monaco"/>
+          <w:i/>
+          <w:iCs/>
+          <w:color w:val="000000"/>
+          <w:sz w:val="20"/>
+          <w:szCs w:val="20"/>
+        </w:rPr>
+        <w:t>assertTrue</w:t>
+      </w:r>
+      <w:proofErr w:type="spellEnd"/>
+      <w:proofErr w:type="gramEnd"/>
+      <w:r>
+        <w:rPr>
+          <w:rFonts w:asciiTheme="majorHAnsi" w:hAnsiTheme="majorHAnsi" w:cs="Monaco"/>
+          <w:color w:val="000000"/>
+          <w:sz w:val="20"/>
+          <w:szCs w:val="20"/>
+        </w:rPr>
+        <w:t>(</w:t>
+      </w:r>
+      <w:r>
+        <w:rPr>
+          <w:rFonts w:asciiTheme="majorHAnsi" w:hAnsiTheme="majorHAnsi" w:cs="Monaco"/>
+          <w:b/>
+          <w:bCs/>
+          <w:color w:val="7F0055"/>
+          <w:sz w:val="20"/>
+          <w:szCs w:val="20"/>
+        </w:rPr>
+        <w:t>true</w:t>
+      </w:r>
+      <w:r>
+        <w:rPr>
+          <w:rFonts w:asciiTheme="majorHAnsi" w:hAnsiTheme="majorHAnsi" w:cs="Monaco"/>
+          <w:color w:val="000000"/>
+          <w:sz w:val="20"/>
+          <w:szCs w:val="20"/>
+        </w:rPr>
+        <w:t>);</w:t>
+      </w:r>
+    </w:p>
+    <w:p>
+      <w:pPr>
+        <w:rPr>
+          <w:rFonts w:asciiTheme="majorHAnsi" w:hAnsiTheme="majorHAnsi"/>
+          <w:sz w:val="20"/>
+          <w:szCs w:val="20"/>
+        </w:rPr>
+      </w:pPr>
+      <w:r>
+        <w:rPr>
+          <w:rFonts w:asciiTheme="majorHAnsi" w:hAnsiTheme="majorHAnsi" w:cs="Monaco"/>
+          <w:color w:val="000000"/>
+          <w:sz w:val="20"/>
+          <w:szCs w:val="20"/>
+        </w:rPr>
+        <w:t>}</w:t>
+      </w:r>
+    </w:p>
     <w:sectPr>
       <w:headerReference w:type="default" r:id="rId9"/>
       <w:pgSz w:w="12240" w:h="15840"/>
@@ -1353,11 +3448,11 @@
           <c:showPercent val="0"/>
           <c:showBubbleSize val="0"/>
         </c:dLbls>
-        <c:axId val="2081849432"/>
-        <c:axId val="2081855240"/>
+        <c:axId val="2085677608"/>
+        <c:axId val="2085683368"/>
       </c:scatterChart>
       <c:valAx>
-        <c:axId val="2081849432"/>
+        <c:axId val="2085677608"/>
         <c:scaling>
           <c:orientation val="minMax"/>
         </c:scaling>
@@ -1398,12 +3493,12 @@
         <c:majorTickMark val="out"/>
         <c:minorTickMark val="none"/>
         <c:tickLblPos val="nextTo"/>
-        <c:crossAx val="2081855240"/>
+        <c:crossAx val="2085683368"/>
         <c:crosses val="autoZero"/>
         <c:crossBetween val="midCat"/>
       </c:valAx>
       <c:valAx>
-        <c:axId val="2081855240"/>
+        <c:axId val="2085683368"/>
         <c:scaling>
           <c:orientation val="minMax"/>
         </c:scaling>
@@ -1438,7 +3533,7 @@
         <c:majorTickMark val="out"/>
         <c:minorTickMark val="none"/>
         <c:tickLblPos val="nextTo"/>
-        <c:crossAx val="2081849432"/>
+        <c:crossAx val="2085677608"/>
         <c:crosses val="autoZero"/>
         <c:crossBetween val="midCat"/>
       </c:valAx>
@@ -1614,11 +3709,11 @@
           <c:showPercent val="0"/>
           <c:showBubbleSize val="0"/>
         </c:dLbls>
-        <c:axId val="2055336952"/>
-        <c:axId val="2055331432"/>
+        <c:axId val="2100763816"/>
+        <c:axId val="2085461640"/>
       </c:scatterChart>
       <c:valAx>
-        <c:axId val="2055336952"/>
+        <c:axId val="2100763816"/>
         <c:scaling>
           <c:orientation val="minMax"/>
         </c:scaling>
@@ -1654,12 +3749,12 @@
         <c:majorTickMark val="out"/>
         <c:minorTickMark val="none"/>
         <c:tickLblPos val="nextTo"/>
-        <c:crossAx val="2055331432"/>
+        <c:crossAx val="2085461640"/>
         <c:crosses val="autoZero"/>
         <c:crossBetween val="midCat"/>
       </c:valAx>
       <c:valAx>
-        <c:axId val="2055331432"/>
+        <c:axId val="2085461640"/>
         <c:scaling>
           <c:orientation val="minMax"/>
         </c:scaling>
@@ -1689,7 +3784,7 @@
         <c:majorTickMark val="out"/>
         <c:minorTickMark val="none"/>
         <c:tickLblPos val="nextTo"/>
-        <c:crossAx val="2055336952"/>
+        <c:crossAx val="2100763816"/>
         <c:crosses val="autoZero"/>
         <c:crossBetween val="midCat"/>
       </c:valAx>

</xml_diff>